<commit_message>
Minor Update Gegenüberstellung... More to come
</commit_message>
<xml_diff>
--- a/docs/Voranalyse/Gegenüberstellung Analysen.docx
+++ b/docs/Voranalyse/Gegenüberstellung Analysen.docx
@@ -86,6 +86,12 @@
                 <w:b/>
               </w:rPr>
               <w:fldChar w:fldCharType="end"/>
+            </w:r>
+            <w:r>
+              <w:rPr>
+                <w:b/>
+              </w:rPr>
+              <w:t>, Julien Villiger</w:t>
             </w:r>
           </w:p>
           <w:p>
@@ -314,9 +320,9 @@
           <w:szCs w:val="10"/>
         </w:rPr>
         <w:sectPr>
-          <w:headerReference w:type="default" r:id="rId7"/>
-          <w:footerReference w:type="default" r:id="rId8"/>
-          <w:headerReference w:type="first" r:id="rId9"/>
+          <w:headerReference w:type="default" r:id="rId8"/>
+          <w:footerReference w:type="default" r:id="rId9"/>
+          <w:headerReference w:type="first" r:id="rId10"/>
           <w:pgSz w:w="11906" w:h="16838" w:code="9"/>
           <w:pgMar w:top="1758" w:right="2081" w:bottom="680" w:left="1435" w:header="709" w:footer="510" w:gutter="0"/>
           <w:cols w:space="708"/>
@@ -6310,14 +6316,31 @@
     </w:p>
     <w:p>
       <w:pPr>
+        <w:spacing w:line="240" w:lineRule="auto"/>
+        <w:rPr>
+          <w:rFonts w:eastAsia="Times New Roman"/>
+          <w:bCs/>
+          <w:sz w:val="28"/>
+          <w:szCs w:val="28"/>
+        </w:rPr>
+      </w:pPr>
+      <w:bookmarkStart w:id="3" w:name="_Toc415061290"/>
+      <w:r>
+        <w:br w:type="page"/>
+      </w:r>
+    </w:p>
+    <w:p>
+      <w:pPr>
         <w:pStyle w:val="berschrift1"/>
         <w:jc w:val="both"/>
       </w:pPr>
-      <w:bookmarkStart w:id="3" w:name="_Toc415061290"/>
-      <w:r>
+      <w:proofErr w:type="spellStart"/>
+      <w:r>
+        <w:lastRenderedPageBreak/>
         <w:t>Chromium</w:t>
       </w:r>
       <w:bookmarkEnd w:id="3"/>
+      <w:proofErr w:type="spellEnd"/>
     </w:p>
     <w:p>
       <w:pPr>
@@ -6417,7 +6440,7 @@
       <w:r>
         <w:rPr>
           <w:noProof/>
-          <w:lang w:eastAsia="de-CH"/>
+          <w:lang w:val="en-US"/>
         </w:rPr>
         <w:drawing>
           <wp:anchor distT="0" distB="0" distL="114300" distR="114300" simplePos="0" relativeHeight="251655168" behindDoc="0" locked="0" layoutInCell="1" allowOverlap="1" wp14:anchorId="0CBF6FCF" wp14:editId="2730FD4A">
@@ -6445,7 +6468,7 @@
                     </pic:cNvPicPr>
                   </pic:nvPicPr>
                   <pic:blipFill>
-                    <a:blip r:embed="rId10">
+                    <a:blip r:embed="rId11">
                       <a:extLst>
                         <a:ext uri="{28A0092B-C50C-407E-A947-70E740481C1C}">
                           <a14:useLocalDpi xmlns:a14="http://schemas.microsoft.com/office/drawing/2010/main" val="0"/>
@@ -6561,7 +6584,23 @@
           <w:sz w:val="16"/>
           <w:szCs w:val="16"/>
         </w:rPr>
-        <w:t xml:space="preserve">, Architektur von Chromium </w:t>
+        <w:t xml:space="preserve">, Architektur von </w:t>
+      </w:r>
+      <w:proofErr w:type="spellStart"/>
+      <w:r>
+        <w:rPr>
+          <w:sz w:val="16"/>
+          <w:szCs w:val="16"/>
+        </w:rPr>
+        <w:t>Chromium</w:t>
+      </w:r>
+      <w:proofErr w:type="spellEnd"/>
+      <w:r>
+        <w:rPr>
+          <w:sz w:val="16"/>
+          <w:szCs w:val="16"/>
+        </w:rPr>
+        <w:t xml:space="preserve"> </w:t>
       </w:r>
       <w:r>
         <w:rPr>
@@ -6664,7 +6703,7 @@
       <w:r>
         <w:rPr>
           <w:noProof/>
-          <w:lang w:eastAsia="de-CH"/>
+          <w:lang w:val="en-US"/>
         </w:rPr>
         <w:drawing>
           <wp:inline distT="0" distB="0" distL="0" distR="0">
@@ -6684,7 +6723,7 @@
                     </pic:cNvPicPr>
                   </pic:nvPicPr>
                   <pic:blipFill>
-                    <a:blip r:embed="rId11">
+                    <a:blip r:embed="rId12">
                       <a:extLst>
                         <a:ext uri="{28A0092B-C50C-407E-A947-70E740481C1C}">
                           <a14:useLocalDpi xmlns:a14="http://schemas.microsoft.com/office/drawing/2010/main" val="0"/>
@@ -6803,12 +6842,12 @@
       <w:r>
         <w:rPr>
           <w:noProof/>
-          <w:lang w:eastAsia="de-CH"/>
+          <w:lang w:val="en-US"/>
         </w:rPr>
         <mc:AlternateContent>
           <mc:Choice Requires="wpg">
             <w:drawing>
-              <wp:anchor distT="0" distB="0" distL="114300" distR="114300" simplePos="0" relativeHeight="251658240" behindDoc="0" locked="0" layoutInCell="1" allowOverlap="1">
+              <wp:anchor distT="0" distB="0" distL="114300" distR="114300" simplePos="0" relativeHeight="251658240" behindDoc="0" locked="0" layoutInCell="1" allowOverlap="1" wp14:anchorId="63DB2A2C" wp14:editId="69EDB6BE">
                 <wp:simplePos x="0" y="0"/>
                 <wp:positionH relativeFrom="column">
                   <wp:posOffset>4089400</wp:posOffset>
@@ -6841,7 +6880,7 @@
                           </pic:cNvPicPr>
                         </pic:nvPicPr>
                         <pic:blipFill>
-                          <a:blip r:embed="rId12" cstate="print">
+                          <a:blip r:embed="rId13" cstate="print">
                             <a:extLst>
                               <a:ext uri="{28A0092B-C50C-407E-A947-70E740481C1C}">
                                 <a14:useLocalDpi xmlns:a14="http://schemas.microsoft.com/office/drawing/2010/main" val="0"/>
@@ -6875,7 +6914,7 @@
                           </pic:cNvPicPr>
                         </pic:nvPicPr>
                         <pic:blipFill>
-                          <a:blip r:embed="rId13">
+                          <a:blip r:embed="rId14">
                             <a:extLst>
                               <a:ext uri="{28A0092B-C50C-407E-A947-70E740481C1C}">
                                 <a14:useLocalDpi xmlns:a14="http://schemas.microsoft.com/office/drawing/2010/main" val="0"/>
@@ -6930,11 +6969,11 @@
                   <o:lock v:ext="edit" aspectratio="t"/>
                 </v:shapetype>
                 <v:shape id="Grafik 6" o:spid="_x0000_s1027" type="#_x0000_t75" style="position:absolute;width:19240;height:15144;visibility:visible;mso-wrap-style:square" o:gfxdata="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">
-                  <v:imagedata r:id="rId14" o:title=""/>
+                  <v:imagedata r:id="rId15" o:title=""/>
                   <v:path arrowok="t"/>
                 </v:shape>
                 <v:shape id="Grafik 4" o:spid="_x0000_s1028" type="#_x0000_t75" style="position:absolute;top:15906;width:19240;height:15145;visibility:visible;mso-wrap-style:square" o:gfxdata="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">
-                  <v:imagedata r:id="rId15" o:title=""/>
+                  <v:imagedata r:id="rId16" o:title=""/>
                   <v:path arrowok="t"/>
                 </v:shape>
                 <w10:wrap type="square"/>
@@ -7054,81 +7093,228 @@
     </w:p>
     <w:p>
       <w:pPr>
-        <w:jc w:val="right"/>
-        <w:rPr>
-          <w:sz w:val="16"/>
-          <w:szCs w:val="16"/>
-        </w:rPr>
-      </w:pPr>
-      <w:r>
+        <w:jc w:val="center"/>
         <w:rPr>
           <w:b/>
           <w:sz w:val="16"/>
           <w:szCs w:val="16"/>
         </w:rPr>
-        <w:t>Abbildung 1.2</w:t>
-      </w:r>
-      <w:r>
-        <w:rPr>
+      </w:pPr>
+    </w:p>
+    <w:p>
+      <w:pPr>
+        <w:jc w:val="right"/>
+        <w:rPr>
+          <w:b/>
           <w:sz w:val="16"/>
           <w:szCs w:val="16"/>
         </w:rPr>
-        <w:t xml:space="preserve">, Implementation eigener Rendering Styles, </w:t>
-      </w:r>
-    </w:p>
-    <w:p>
-      <w:pPr>
-        <w:jc w:val="right"/>
-        <w:rPr>
+      </w:pPr>
+      <w:r>
+        <w:rPr>
+          <w:b/>
+          <w:noProof/>
           <w:sz w:val="16"/>
           <w:szCs w:val="16"/>
         </w:rPr>
-      </w:pPr>
-      <w:r>
-        <w:rPr>
-          <w:sz w:val="16"/>
-          <w:szCs w:val="16"/>
-        </w:rPr>
-        <w:t>Quelle: (</w:t>
-      </w:r>
-      <w:hyperlink r:id="rId16" w:history="1">
-        <w:r>
-          <w:rPr>
-            <w:rStyle w:val="Hyperlink"/>
-            <w:sz w:val="16"/>
-            <w:szCs w:val="16"/>
-          </w:rPr>
-          <w:t>http://chromium.sourceforge.net/doc/index.html</w:t>
-        </w:r>
-      </w:hyperlink>
-      <w:r>
-        <w:rPr>
-          <w:sz w:val="16"/>
-          <w:szCs w:val="16"/>
-        </w:rPr>
-        <w:t>)</w:t>
-      </w:r>
-    </w:p>
-    <w:p>
-      <w:pPr>
-        <w:jc w:val="both"/>
-      </w:pPr>
-    </w:p>
-    <w:p>
-      <w:pPr>
-        <w:jc w:val="both"/>
-      </w:pPr>
-    </w:p>
-    <w:p>
-      <w:pPr>
-        <w:spacing w:line="240" w:lineRule="auto"/>
-        <w:jc w:val="both"/>
-        <w:rPr>
-          <w:rFonts w:eastAsia="Times New Roman"/>
-          <w:bCs/>
-          <w:sz w:val="28"/>
-          <w:szCs w:val="28"/>
-        </w:rPr>
+        <mc:AlternateContent>
+          <mc:Choice Requires="wps">
+            <w:drawing>
+              <wp:anchor distT="45720" distB="45720" distL="114300" distR="114300" simplePos="0" relativeHeight="251685888" behindDoc="0" locked="0" layoutInCell="1" allowOverlap="1" wp14:anchorId="0743DD0E" wp14:editId="51842286">
+                <wp:simplePos x="0" y="0"/>
+                <wp:positionH relativeFrom="column">
+                  <wp:posOffset>2780665</wp:posOffset>
+                </wp:positionH>
+                <wp:positionV relativeFrom="paragraph">
+                  <wp:posOffset>19584</wp:posOffset>
+                </wp:positionV>
+                <wp:extent cx="3232785" cy="1404620"/>
+                <wp:effectExtent l="0" t="0" r="5715" b="6350"/>
+                <wp:wrapSquare wrapText="bothSides"/>
+                <wp:docPr id="217" name="Textfeld 2"/>
+                <wp:cNvGraphicFramePr>
+                  <a:graphicFrameLocks xmlns:a="http://schemas.openxmlformats.org/drawingml/2006/main"/>
+                </wp:cNvGraphicFramePr>
+                <a:graphic xmlns:a="http://schemas.openxmlformats.org/drawingml/2006/main">
+                  <a:graphicData uri="http://schemas.microsoft.com/office/word/2010/wordprocessingShape">
+                    <wps:wsp>
+                      <wps:cNvSpPr txBox="1">
+                        <a:spLocks noChangeArrowheads="1"/>
+                      </wps:cNvSpPr>
+                      <wps:spPr bwMode="auto">
+                        <a:xfrm>
+                          <a:off x="0" y="0"/>
+                          <a:ext cx="3232785" cy="1404620"/>
+                        </a:xfrm>
+                        <a:prstGeom prst="rect">
+                          <a:avLst/>
+                        </a:prstGeom>
+                        <a:solidFill>
+                          <a:srgbClr val="FFFFFF"/>
+                        </a:solidFill>
+                        <a:ln w="9525">
+                          <a:noFill/>
+                          <a:miter lim="800000"/>
+                          <a:headEnd/>
+                          <a:tailEnd/>
+                        </a:ln>
+                      </wps:spPr>
+                      <wps:txbx>
+                        <w:txbxContent>
+                          <w:p>
+                            <w:pPr>
+                              <w:jc w:val="right"/>
+                              <w:rPr>
+                                <w:sz w:val="16"/>
+                                <w:szCs w:val="16"/>
+                              </w:rPr>
+                            </w:pPr>
+                            <w:r>
+                              <w:rPr>
+                                <w:b/>
+                                <w:sz w:val="16"/>
+                                <w:szCs w:val="16"/>
+                              </w:rPr>
+                              <w:t>Abbildung 1.2</w:t>
+                            </w:r>
+                            <w:r>
+                              <w:rPr>
+                                <w:sz w:val="16"/>
+                                <w:szCs w:val="16"/>
+                              </w:rPr>
+                              <w:t xml:space="preserve">, Implementation eigener Rendering Styles, </w:t>
+                            </w:r>
+                          </w:p>
+                          <w:p>
+                            <w:pPr>
+                              <w:jc w:val="right"/>
+                              <w:rPr>
+                                <w:sz w:val="16"/>
+                                <w:szCs w:val="16"/>
+                              </w:rPr>
+                            </w:pPr>
+                            <w:r>
+                              <w:rPr>
+                                <w:sz w:val="16"/>
+                                <w:szCs w:val="16"/>
+                              </w:rPr>
+                              <w:t>Quelle: (</w:t>
+                            </w:r>
+                            <w:hyperlink r:id="rId17" w:history="1">
+                              <w:r>
+                                <w:rPr>
+                                  <w:rStyle w:val="Hyperlink"/>
+                                  <w:sz w:val="16"/>
+                                  <w:szCs w:val="16"/>
+                                </w:rPr>
+                                <w:t>http://chromium.sourceforge.net/doc/index.html</w:t>
+                              </w:r>
+                            </w:hyperlink>
+                            <w:r>
+                              <w:rPr>
+                                <w:sz w:val="16"/>
+                                <w:szCs w:val="16"/>
+                              </w:rPr>
+                              <w:t>)</w:t>
+                            </w:r>
+                          </w:p>
+                          <w:p/>
+                        </w:txbxContent>
+                      </wps:txbx>
+                      <wps:bodyPr rot="0" vert="horz" wrap="square" lIns="91440" tIns="45720" rIns="91440" bIns="45720" anchor="t" anchorCtr="0">
+                        <a:spAutoFit/>
+                      </wps:bodyPr>
+                    </wps:wsp>
+                  </a:graphicData>
+                </a:graphic>
+                <wp14:sizeRelH relativeFrom="margin">
+                  <wp14:pctWidth>0</wp14:pctWidth>
+                </wp14:sizeRelH>
+                <wp14:sizeRelV relativeFrom="margin">
+                  <wp14:pctHeight>20000</wp14:pctHeight>
+                </wp14:sizeRelV>
+              </wp:anchor>
+            </w:drawing>
+          </mc:Choice>
+          <mc:Fallback>
+            <w:pict>
+              <v:shapetype w14:anchorId="0743DD0E" id="_x0000_t202" coordsize="21600,21600" o:spt="202" path="m,l,21600r21600,l21600,xe">
+                <v:stroke joinstyle="miter"/>
+                <v:path gradientshapeok="t" o:connecttype="rect"/>
+              </v:shapetype>
+              <v:shape id="Textfeld 2" o:spid="_x0000_s1026" type="#_x0000_t202" style="position:absolute;left:0;text-align:left;margin-left:218.95pt;margin-top:1.55pt;width:254.55pt;height:110.6pt;z-index:251685888;visibility:visible;mso-wrap-style:square;mso-width-percent:0;mso-height-percent:200;mso-wrap-distance-left:9pt;mso-wrap-distance-top:3.6pt;mso-wrap-distance-right:9pt;mso-wrap-distance-bottom:3.6pt;mso-position-horizontal:absolute;mso-position-horizontal-relative:text;mso-position-vertical:absolute;mso-position-vertical-relative:text;mso-width-percent:0;mso-height-percent:200;mso-width-relative:margin;mso-height-relative:margin;v-text-anchor:top" o:gfxdata="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" stroked="f">
+                <v:textbox style="mso-fit-shape-to-text:t">
+                  <w:txbxContent>
+                    <w:p>
+                      <w:pPr>
+                        <w:jc w:val="right"/>
+                        <w:rPr>
+                          <w:sz w:val="16"/>
+                          <w:szCs w:val="16"/>
+                        </w:rPr>
+                      </w:pPr>
+                      <w:r>
+                        <w:rPr>
+                          <w:b/>
+                          <w:sz w:val="16"/>
+                          <w:szCs w:val="16"/>
+                        </w:rPr>
+                        <w:t>Abbildung 1.2</w:t>
+                      </w:r>
+                      <w:r>
+                        <w:rPr>
+                          <w:sz w:val="16"/>
+                          <w:szCs w:val="16"/>
+                        </w:rPr>
+                        <w:t xml:space="preserve">, Implementation eigener Rendering Styles, </w:t>
+                      </w:r>
+                    </w:p>
+                    <w:p>
+                      <w:pPr>
+                        <w:jc w:val="right"/>
+                        <w:rPr>
+                          <w:sz w:val="16"/>
+                          <w:szCs w:val="16"/>
+                        </w:rPr>
+                      </w:pPr>
+                      <w:r>
+                        <w:rPr>
+                          <w:sz w:val="16"/>
+                          <w:szCs w:val="16"/>
+                        </w:rPr>
+                        <w:t>Quelle: (</w:t>
+                      </w:r>
+                      <w:hyperlink r:id="rId18" w:history="1">
+                        <w:r>
+                          <w:rPr>
+                            <w:rStyle w:val="Hyperlink"/>
+                            <w:sz w:val="16"/>
+                            <w:szCs w:val="16"/>
+                          </w:rPr>
+                          <w:t>http://chromium.sourceforge.net/doc/index.html</w:t>
+                        </w:r>
+                      </w:hyperlink>
+                      <w:r>
+                        <w:rPr>
+                          <w:sz w:val="16"/>
+                          <w:szCs w:val="16"/>
+                        </w:rPr>
+                        <w:t>)</w:t>
+                      </w:r>
+                    </w:p>
+                    <w:p/>
+                  </w:txbxContent>
+                </v:textbox>
+                <w10:wrap type="square"/>
+              </v:shape>
+            </w:pict>
+          </mc:Fallback>
+        </mc:AlternateContent>
+      </w:r>
+    </w:p>
+    <w:p>
+      <w:pPr>
+        <w:jc w:val="both"/>
       </w:pPr>
     </w:p>
     <w:p>
@@ -7191,7 +7377,6 @@
       <w:bookmarkStart w:id="24" w:name="_Toc412989472"/>
       <w:bookmarkStart w:id="25" w:name="_Toc415061301"/>
       <w:r>
-        <w:lastRenderedPageBreak/>
         <w:t>Infrastruktur</w:t>
       </w:r>
       <w:bookmarkEnd w:id="24"/>
@@ -7218,6 +7403,7 @@
       <w:bookmarkStart w:id="26" w:name="_Toc412989473"/>
       <w:bookmarkStart w:id="27" w:name="_Toc415061302"/>
       <w:r>
+        <w:lastRenderedPageBreak/>
         <w:t>Aufteilung der Monitore</w:t>
       </w:r>
       <w:bookmarkEnd w:id="26"/>
@@ -7307,7 +7493,7 @@
       <w:r>
         <w:t xml:space="preserve">Seit 2006 gab es kein Update mehr. In einer Präsentation aus dem Jahre 2004 wird als nächste Phase der Support von OpenGL 2.0 angestrebt (Quelle: Slide 27, </w:t>
       </w:r>
-      <w:hyperlink r:id="rId17" w:history="1">
+      <w:hyperlink r:id="rId19" w:history="1">
         <w:r>
           <w:rPr>
             <w:rStyle w:val="Hyperlink"/>
@@ -7335,7 +7521,7 @@
       <w:r>
         <w:t xml:space="preserve"> auf sourceforge.net abgesetzt werden (</w:t>
       </w:r>
-      <w:hyperlink r:id="rId18" w:history="1">
+      <w:hyperlink r:id="rId20" w:history="1">
         <w:r>
           <w:rPr>
             <w:rStyle w:val="Hyperlink"/>
@@ -7375,7 +7561,7 @@
       <w:r>
         <w:t>-Seite (</w:t>
       </w:r>
-      <w:hyperlink r:id="rId19" w:history="1">
+      <w:hyperlink r:id="rId21" w:history="1">
         <w:r>
           <w:rPr>
             <w:rStyle w:val="Hyperlink"/>
@@ -7542,23 +7728,6 @@
     </w:p>
     <w:p>
       <w:pPr>
-        <w:jc w:val="both"/>
-      </w:pPr>
-    </w:p>
-    <w:p>
-      <w:pPr>
-        <w:spacing w:line="240" w:lineRule="auto"/>
-        <w:jc w:val="both"/>
-        <w:rPr>
-          <w:rFonts w:eastAsia="Times New Roman"/>
-          <w:bCs/>
-          <w:sz w:val="28"/>
-          <w:szCs w:val="28"/>
-        </w:rPr>
-      </w:pPr>
-    </w:p>
-    <w:p>
-      <w:pPr>
         <w:pStyle w:val="berschrift2"/>
         <w:jc w:val="both"/>
       </w:pPr>
@@ -7625,34 +7794,23 @@
     </w:p>
     <w:p>
       <w:pPr>
-        <w:jc w:val="both"/>
-      </w:pPr>
-    </w:p>
-    <w:p>
-      <w:pPr>
         <w:pStyle w:val="berschrift1"/>
         <w:jc w:val="both"/>
+        <w:rPr>
+          <w:lang w:val="en-US"/>
+        </w:rPr>
       </w:pPr>
       <w:bookmarkStart w:id="44" w:name="_Toc412996685"/>
       <w:bookmarkStart w:id="45" w:name="_Toc415061311"/>
       <w:r>
-        <w:t xml:space="preserve">Equalizer – The parallel </w:t>
-      </w:r>
-      <w:proofErr w:type="spellStart"/>
-      <w:r>
-        <w:t>rendering</w:t>
-      </w:r>
-      <w:proofErr w:type="spellEnd"/>
-      <w:r>
-        <w:t xml:space="preserve"> </w:t>
-      </w:r>
-      <w:proofErr w:type="spellStart"/>
-      <w:r>
-        <w:t>framework</w:t>
+        <w:rPr>
+          <w:lang w:val="en-US"/>
+        </w:rPr>
+        <w:lastRenderedPageBreak/>
+        <w:t>Equalizer – The parallel rendering framework</w:t>
       </w:r>
       <w:bookmarkEnd w:id="44"/>
       <w:bookmarkEnd w:id="45"/>
-      <w:proofErr w:type="spellEnd"/>
     </w:p>
     <w:p>
       <w:pPr>
@@ -7661,11 +7819,6 @@
       <w:r>
         <w:t xml:space="preserve">Equalizer ist ein Open Source Framework für skalierbares, paralleles Rendering basierend auf OpenGL, welches ein API zur Verfügung stellt um solche graphischen Applikationen zu entwickeln. </w:t>
       </w:r>
-    </w:p>
-    <w:p>
-      <w:pPr>
-        <w:jc w:val="both"/>
-      </w:pPr>
     </w:p>
     <w:p>
       <w:pPr>
@@ -7735,7 +7888,7 @@
       <w:pPr>
         <w:jc w:val="both"/>
       </w:pPr>
-      <w:hyperlink r:id="rId20" w:history="1">
+      <w:hyperlink r:id="rId22" w:history="1">
         <w:r>
           <w:rPr>
             <w:rStyle w:val="Hyperlink"/>
@@ -7753,10 +7906,15 @@
       <w:pPr>
         <w:jc w:val="both"/>
       </w:pPr>
+    </w:p>
+    <w:p>
+      <w:pPr>
+        <w:jc w:val="both"/>
+      </w:pPr>
       <w:r>
         <w:rPr>
           <w:noProof/>
-          <w:lang w:eastAsia="de-CH"/>
+          <w:lang w:val="en-US"/>
         </w:rPr>
         <w:drawing>
           <wp:anchor distT="0" distB="0" distL="114300" distR="114300" simplePos="0" relativeHeight="251659264" behindDoc="0" locked="0" layoutInCell="1" allowOverlap="1" wp14:anchorId="3A04FA12" wp14:editId="6BFA5A7B">
@@ -7784,7 +7942,7 @@
                     </pic:cNvPicPr>
                   </pic:nvPicPr>
                   <pic:blipFill>
-                    <a:blip r:embed="rId21">
+                    <a:blip r:embed="rId23">
                       <a:extLst>
                         <a:ext uri="{28A0092B-C50C-407E-A947-70E740481C1C}">
                           <a14:useLocalDpi xmlns:a14="http://schemas.microsoft.com/office/drawing/2010/main" val="0"/>
@@ -7956,7 +8114,7 @@
       <w:r>
         <w:t>(</w:t>
       </w:r>
-      <w:hyperlink r:id="rId22" w:history="1">
+      <w:hyperlink r:id="rId24" w:history="1">
         <w:r>
           <w:rPr>
             <w:rStyle w:val="Hyperlink"/>
@@ -8399,11 +8557,6 @@
     </w:p>
     <w:p>
       <w:pPr>
-        <w:jc w:val="both"/>
-      </w:pPr>
-    </w:p>
-    <w:p>
-      <w:pPr>
         <w:pStyle w:val="berschrift2"/>
         <w:jc w:val="both"/>
       </w:pPr>
@@ -8451,7 +8604,7 @@
       <w:r>
         <w:t xml:space="preserve">Komplette Liste unter </w:t>
       </w:r>
-      <w:hyperlink r:id="rId23" w:history="1">
+      <w:hyperlink r:id="rId25" w:history="1">
         <w:r>
           <w:rPr>
             <w:rStyle w:val="Hyperlink"/>
@@ -8484,7 +8637,7 @@
       <w:r>
         <w:rPr>
           <w:noProof/>
-          <w:lang w:eastAsia="de-CH"/>
+          <w:lang w:val="en-US"/>
         </w:rPr>
         <w:drawing>
           <wp:inline distT="0" distB="0" distL="0" distR="0">
@@ -8504,7 +8657,7 @@
                     </pic:cNvPicPr>
                   </pic:nvPicPr>
                   <pic:blipFill>
-                    <a:blip r:embed="rId24" cstate="print">
+                    <a:blip r:embed="rId26" cstate="print">
                       <a:extLst>
                         <a:ext uri="{28A0092B-C50C-407E-A947-70E740481C1C}">
                           <a14:useLocalDpi xmlns:a14="http://schemas.microsoft.com/office/drawing/2010/main" val="0"/>
@@ -8572,7 +8725,7 @@
       <w:r>
         <w:t>: Display Wall (</w:t>
       </w:r>
-      <w:hyperlink r:id="rId25" w:history="1">
+      <w:hyperlink r:id="rId27" w:history="1">
         <w:r>
           <w:rPr>
             <w:rStyle w:val="Hyperlink"/>
@@ -8606,7 +8759,7 @@
       <w:r>
         <w:rPr>
           <w:noProof/>
-          <w:lang w:eastAsia="de-CH"/>
+          <w:lang w:val="en-US"/>
         </w:rPr>
         <w:drawing>
           <wp:inline distT="0" distB="0" distL="0" distR="0">
@@ -8626,7 +8779,7 @@
                     </pic:cNvPicPr>
                   </pic:nvPicPr>
                   <pic:blipFill>
-                    <a:blip r:embed="rId26" cstate="print">
+                    <a:blip r:embed="rId28" cstate="print">
                       <a:extLst>
                         <a:ext uri="{28A0092B-C50C-407E-A947-70E740481C1C}">
                           <a14:useLocalDpi xmlns:a14="http://schemas.microsoft.com/office/drawing/2010/main" val="0"/>
@@ -8702,7 +8855,7 @@
       <w:r>
         <w:t xml:space="preserve"> VR Installation (</w:t>
       </w:r>
-      <w:hyperlink r:id="rId27" w:history="1">
+      <w:hyperlink r:id="rId29" w:history="1">
         <w:r>
           <w:rPr>
             <w:rStyle w:val="Hyperlink"/>
@@ -9807,14 +9960,6 @@
     </w:p>
     <w:p>
       <w:pPr>
-        <w:jc w:val="both"/>
-        <w:rPr>
-          <w:lang w:val="fr-FR"/>
-        </w:rPr>
-      </w:pPr>
-    </w:p>
-    <w:p>
-      <w:pPr>
         <w:pStyle w:val="berschrift4"/>
         <w:jc w:val="both"/>
         <w:rPr>
@@ -10007,13 +10152,27 @@
         <w:rPr>
           <w:lang w:val="fr-FR"/>
         </w:rPr>
-        <w:t xml:space="preserve"> Unity </w:t>
+        <w:t xml:space="preserve"> </w:t>
       </w:r>
       <w:proofErr w:type="spellStart"/>
       <w:r>
         <w:rPr>
           <w:lang w:val="fr-FR"/>
         </w:rPr>
+        <w:t>Unity</w:t>
+      </w:r>
+      <w:proofErr w:type="spellEnd"/>
+      <w:r>
+        <w:rPr>
+          <w:lang w:val="fr-FR"/>
+        </w:rPr>
+        <w:t xml:space="preserve"> </w:t>
+      </w:r>
+      <w:proofErr w:type="spellStart"/>
+      <w:r>
+        <w:rPr>
+          <w:lang w:val="fr-FR"/>
+        </w:rPr>
         <w:t>sehr</w:t>
       </w:r>
       <w:proofErr w:type="spellEnd"/>
@@ -10485,13 +10644,41 @@
         <w:rPr>
           <w:lang w:val="fr-FR"/>
         </w:rPr>
-        <w:t xml:space="preserve"> von Unity (KI, </w:t>
+        <w:t xml:space="preserve"> </w:t>
       </w:r>
       <w:proofErr w:type="spellStart"/>
       <w:r>
         <w:rPr>
           <w:lang w:val="fr-FR"/>
         </w:rPr>
+        <w:t>von</w:t>
+      </w:r>
+      <w:proofErr w:type="spellEnd"/>
+      <w:r>
+        <w:rPr>
+          <w:lang w:val="fr-FR"/>
+        </w:rPr>
+        <w:t xml:space="preserve"> </w:t>
+      </w:r>
+      <w:proofErr w:type="spellStart"/>
+      <w:r>
+        <w:rPr>
+          <w:lang w:val="fr-FR"/>
+        </w:rPr>
+        <w:t>Unity</w:t>
+      </w:r>
+      <w:proofErr w:type="spellEnd"/>
+      <w:r>
+        <w:rPr>
+          <w:lang w:val="fr-FR"/>
+        </w:rPr>
+        <w:t xml:space="preserve"> (KI, </w:t>
+      </w:r>
+      <w:proofErr w:type="spellStart"/>
+      <w:r>
+        <w:rPr>
+          <w:lang w:val="fr-FR"/>
+        </w:rPr>
         <w:t>Physik</w:t>
       </w:r>
       <w:proofErr w:type="spellEnd"/>
@@ -10557,14 +10744,6 @@
         </w:rPr>
         <w:t xml:space="preserve">. </w:t>
       </w:r>
-    </w:p>
-    <w:p>
-      <w:pPr>
-        <w:jc w:val="both"/>
-        <w:rPr>
-          <w:lang w:val="fr-FR"/>
-        </w:rPr>
-      </w:pPr>
     </w:p>
     <w:p>
       <w:pPr>
@@ -10757,6 +10936,11 @@
     </w:p>
     <w:p>
       <w:pPr>
+        <w:jc w:val="both"/>
+      </w:pPr>
+    </w:p>
+    <w:p>
+      <w:pPr>
         <w:pStyle w:val="berschrift3"/>
         <w:jc w:val="both"/>
       </w:pPr>
@@ -10778,6 +10962,11 @@
     </w:p>
     <w:p>
       <w:pPr>
+        <w:jc w:val="both"/>
+      </w:pPr>
+    </w:p>
+    <w:p>
+      <w:pPr>
         <w:pStyle w:val="berschrift3"/>
         <w:jc w:val="both"/>
       </w:pPr>
@@ -10826,10 +11015,10 @@
       <w:r>
         <w:rPr>
           <w:noProof/>
-          <w:lang w:eastAsia="de-CH"/>
+          <w:lang w:val="en-US"/>
         </w:rPr>
         <w:drawing>
-          <wp:anchor distT="0" distB="0" distL="114300" distR="114300" simplePos="0" relativeHeight="251660288" behindDoc="0" locked="0" layoutInCell="1" allowOverlap="1" wp14:anchorId="52EE7A73" wp14:editId="21DC70FC">
+          <wp:anchor distT="0" distB="0" distL="114300" distR="114300" simplePos="0" relativeHeight="251660288" behindDoc="0" locked="0" layoutInCell="1" allowOverlap="1" wp14:anchorId="58CD4CEA" wp14:editId="570C9B14">
             <wp:simplePos x="0" y="0"/>
             <wp:positionH relativeFrom="margin">
               <wp:align>right</wp:align>
@@ -10854,7 +11043,7 @@
                     </pic:cNvPicPr>
                   </pic:nvPicPr>
                   <pic:blipFill>
-                    <a:blip r:embed="rId28">
+                    <a:blip r:embed="rId30">
                       <a:extLst>
                         <a:ext uri="{28A0092B-C50C-407E-A947-70E740481C1C}">
                           <a14:useLocalDpi xmlns:a14="http://schemas.microsoft.com/office/drawing/2010/main" val="0"/>
@@ -10972,7 +11161,7 @@
         </w:rPr>
         <w:t xml:space="preserve">, Quelle: </w:t>
       </w:r>
-      <w:hyperlink r:id="rId29" w:history="1">
+      <w:hyperlink r:id="rId31" w:history="1">
         <w:r>
           <w:rPr>
             <w:rStyle w:val="Hyperlink"/>
@@ -11027,8 +11216,14 @@
         <w:jc w:val="both"/>
       </w:pPr>
       <w:r>
+        <w:lastRenderedPageBreak/>
         <w:t>Die Position der Kamera und der aktuelle State des Spiels oder der Simulation werden laufend an die Clients übermittelt, damit die Darstellung im CAVE entsprechend angepasst werden kann.</w:t>
       </w:r>
+    </w:p>
+    <w:p>
+      <w:pPr>
+        <w:jc w:val="both"/>
+      </w:pPr>
     </w:p>
     <w:p>
       <w:pPr>
@@ -11038,7 +11233,6 @@
       <w:bookmarkStart w:id="84" w:name="_Toc414480365"/>
       <w:bookmarkStart w:id="85" w:name="_Toc415061329"/>
       <w:r>
-        <w:lastRenderedPageBreak/>
         <w:t>Aufgabe Client</w:t>
       </w:r>
       <w:bookmarkEnd w:id="84"/>
@@ -11185,6 +11379,188 @@
       <w:r>
         <w:t xml:space="preserve"> sich mit dem Server verbinden, um die nötigen Informationen zur Darstellung der Projektion zu erhalten.</w:t>
       </w:r>
+    </w:p>
+    <w:p>
+      <w:pPr>
+        <w:pStyle w:val="berschrift2"/>
+        <w:jc w:val="both"/>
+      </w:pPr>
+      <w:bookmarkStart w:id="94" w:name="_Toc414480370"/>
+      <w:bookmarkStart w:id="95" w:name="_Toc415061334"/>
+      <w:r>
+        <w:t>Argumentation</w:t>
+      </w:r>
+      <w:bookmarkEnd w:id="94"/>
+      <w:bookmarkEnd w:id="95"/>
+    </w:p>
+    <w:p>
+      <w:pPr>
+        <w:pStyle w:val="berschrift3"/>
+        <w:jc w:val="both"/>
+      </w:pPr>
+      <w:bookmarkStart w:id="96" w:name="_Toc414480371"/>
+      <w:bookmarkStart w:id="97" w:name="_Toc415061335"/>
+      <w:r>
+        <w:t>Pro</w:t>
+      </w:r>
+      <w:bookmarkEnd w:id="96"/>
+      <w:bookmarkEnd w:id="97"/>
+    </w:p>
+    <w:p>
+      <w:pPr>
+        <w:pStyle w:val="berschrift4"/>
+        <w:jc w:val="both"/>
+      </w:pPr>
+      <w:bookmarkStart w:id="98" w:name="_Toc414480372"/>
+      <w:bookmarkStart w:id="99" w:name="_Toc415061336"/>
+      <w:r>
+        <w:t>Keine Abhängigkeit</w:t>
+      </w:r>
+      <w:bookmarkEnd w:id="98"/>
+      <w:bookmarkEnd w:id="99"/>
+    </w:p>
+    <w:p>
+      <w:pPr>
+        <w:jc w:val="both"/>
+      </w:pPr>
+      <w:r>
+        <w:t>Weil das gesamte System eine Eigenentwicklung ist, bestehen bis auf die Verbindung zu Unity und der benutzten Infrastruktur keinerlei Abhängigkeiten. Die maximale Flexibilität ist somit gewährleistet. Ausserdem entfällt das Einarbeiten in ein bestehendes Framework.</w:t>
+      </w:r>
+    </w:p>
+    <w:p>
+      <w:pPr>
+        <w:jc w:val="both"/>
+      </w:pPr>
+    </w:p>
+    <w:p>
+      <w:pPr>
+        <w:pStyle w:val="berschrift4"/>
+        <w:jc w:val="both"/>
+      </w:pPr>
+      <w:bookmarkStart w:id="100" w:name="_Toc414480373"/>
+      <w:bookmarkStart w:id="101" w:name="_Toc415061337"/>
+      <w:r>
+        <w:t>Community</w:t>
+      </w:r>
+      <w:bookmarkEnd w:id="100"/>
+      <w:bookmarkEnd w:id="101"/>
+    </w:p>
+    <w:p>
+      <w:pPr>
+        <w:jc w:val="both"/>
+      </w:pPr>
+      <w:r>
+        <w:t>Unity ist ein sich stetig weiterentwickelndes Framework und geniesst eine immer grösser werdende Community, welche sich aktiv in Foren beteiligt. Sollten Probleme auftauchen, ist das Internet eine grosse Informationsquelle, die täglich an neuen Informationen reicher wird.</w:t>
+      </w:r>
+    </w:p>
+    <w:p>
+      <w:pPr>
+        <w:jc w:val="both"/>
+      </w:pPr>
+    </w:p>
+    <w:p>
+      <w:pPr>
+        <w:pStyle w:val="berschrift4"/>
+        <w:jc w:val="both"/>
+      </w:pPr>
+      <w:bookmarkStart w:id="102" w:name="_Toc414480374"/>
+      <w:bookmarkStart w:id="103" w:name="_Toc415061338"/>
+      <w:r>
+        <w:t>Netzwerkauslastung</w:t>
+      </w:r>
+      <w:bookmarkEnd w:id="102"/>
+      <w:bookmarkEnd w:id="103"/>
+    </w:p>
+    <w:p>
+      <w:pPr>
+        <w:jc w:val="both"/>
+      </w:pPr>
+      <w:r>
+        <w:t>Durch die Client-Server Architektur, bekannt aus Multiplayerspielen, die auch übers Internet gespielt werden, stellt das interne Netzwerk keinen Flaschenhals dar. Die nötigen Informationen für die Clients sind lediglich der Status des aktuellen Hauptspielablaufs.</w:t>
+      </w:r>
+    </w:p>
+    <w:p>
+      <w:pPr>
+        <w:pStyle w:val="berschrift3"/>
+        <w:jc w:val="both"/>
+      </w:pPr>
+      <w:bookmarkStart w:id="104" w:name="_Toc414480375"/>
+      <w:bookmarkStart w:id="105" w:name="_Toc415061339"/>
+      <w:r>
+        <w:t>Kontra</w:t>
+      </w:r>
+      <w:bookmarkEnd w:id="104"/>
+      <w:bookmarkEnd w:id="105"/>
+    </w:p>
+    <w:p>
+      <w:pPr>
+        <w:pStyle w:val="berschrift4"/>
+        <w:jc w:val="both"/>
+      </w:pPr>
+      <w:bookmarkStart w:id="106" w:name="_Toc414480376"/>
+      <w:bookmarkStart w:id="107" w:name="_Toc415061340"/>
+      <w:proofErr w:type="spellStart"/>
+      <w:r>
+        <w:t>From</w:t>
+      </w:r>
+      <w:proofErr w:type="spellEnd"/>
+      <w:r>
+        <w:t xml:space="preserve"> </w:t>
+      </w:r>
+      <w:proofErr w:type="spellStart"/>
+      <w:r>
+        <w:t>Scratch</w:t>
+      </w:r>
+      <w:bookmarkEnd w:id="106"/>
+      <w:bookmarkEnd w:id="107"/>
+      <w:proofErr w:type="spellEnd"/>
+    </w:p>
+    <w:p>
+      <w:pPr>
+        <w:jc w:val="both"/>
+      </w:pPr>
+      <w:r>
+        <w:t>Weil auf keine Bibliothek oder Framework zurückgegriffen werden kann, muss alles von Grund auf selber programmiert werden. Lediglich die Funktionen von Unity können und sollten Verwendung finden.</w:t>
+      </w:r>
+    </w:p>
+    <w:p>
+      <w:pPr>
+        <w:jc w:val="both"/>
+      </w:pPr>
+    </w:p>
+    <w:p>
+      <w:pPr>
+        <w:pStyle w:val="berschrift4"/>
+        <w:jc w:val="both"/>
+      </w:pPr>
+      <w:bookmarkStart w:id="108" w:name="_Toc414480377"/>
+      <w:bookmarkStart w:id="109" w:name="_Toc415061341"/>
+      <w:r>
+        <w:t>Aufwand</w:t>
+      </w:r>
+      <w:bookmarkEnd w:id="108"/>
+      <w:bookmarkEnd w:id="109"/>
+    </w:p>
+    <w:p>
+      <w:pPr>
+        <w:jc w:val="both"/>
+      </w:pPr>
+      <w:r>
+        <w:t xml:space="preserve">Der Aufwand und die möglichen Probleme sind schwer abzuschätzen. Das gesamte System der Synchronisierung, der Stereoskopie und des Einpflegens in den CAVE muss geplant, umgesetzt und </w:t>
+      </w:r>
+      <w:proofErr w:type="spellStart"/>
+      <w:r>
+        <w:t>Debugged</w:t>
+      </w:r>
+      <w:proofErr w:type="spellEnd"/>
+      <w:r>
+        <w:t xml:space="preserve"> werden. Die Verwendung eines fertigen Frameworks, welches von einem Entwicklerteam stammt und sich in der Praxis bewährt hat, kann auf eine Robustheit zurückgreifen, die bei einer eigenen Entwicklung nicht per se gegeben ist.</w:t>
+      </w:r>
+    </w:p>
+    <w:p>
+      <w:pPr>
+        <w:jc w:val="both"/>
+      </w:pPr>
     </w:p>
     <w:p>
       <w:pPr>
@@ -11203,188 +11579,25 @@
         <w:pStyle w:val="berschrift2"/>
         <w:jc w:val="both"/>
       </w:pPr>
-      <w:bookmarkStart w:id="94" w:name="_Toc414480370"/>
-      <w:bookmarkStart w:id="95" w:name="_Toc415061334"/>
-      <w:r>
-        <w:t>Argumentation</w:t>
-      </w:r>
-      <w:bookmarkEnd w:id="94"/>
-      <w:bookmarkEnd w:id="95"/>
-    </w:p>
-    <w:p>
-      <w:pPr>
-        <w:pStyle w:val="berschrift3"/>
-        <w:jc w:val="both"/>
-      </w:pPr>
-      <w:bookmarkStart w:id="96" w:name="_Toc414480371"/>
-      <w:bookmarkStart w:id="97" w:name="_Toc415061335"/>
-      <w:r>
-        <w:t>Pro</w:t>
-      </w:r>
-      <w:bookmarkEnd w:id="96"/>
-      <w:bookmarkEnd w:id="97"/>
-    </w:p>
-    <w:p>
-      <w:pPr>
-        <w:pStyle w:val="berschrift4"/>
-        <w:jc w:val="both"/>
-      </w:pPr>
-      <w:bookmarkStart w:id="98" w:name="_Toc414480372"/>
-      <w:bookmarkStart w:id="99" w:name="_Toc415061336"/>
-      <w:r>
-        <w:t>Keine Abhängigkeit</w:t>
-      </w:r>
-      <w:bookmarkEnd w:id="98"/>
-      <w:bookmarkEnd w:id="99"/>
-    </w:p>
-    <w:p>
-      <w:pPr>
-        <w:jc w:val="both"/>
-      </w:pPr>
-      <w:r>
-        <w:t>Weil das gesamte System eine Eigenentwicklung ist, bestehen bis auf die Verbindung zu Unity und der benutzten Infrastruktur keinerlei Abhängigkeiten. Die maximale Flexibilität ist somit gewährleistet. Ausserdem entfällt das Einarbeiten in ein bestehendes Framework.</w:t>
-      </w:r>
-    </w:p>
-    <w:p>
-      <w:pPr>
-        <w:jc w:val="both"/>
-      </w:pPr>
-    </w:p>
-    <w:p>
-      <w:pPr>
-        <w:pStyle w:val="berschrift4"/>
-        <w:jc w:val="both"/>
-      </w:pPr>
-      <w:bookmarkStart w:id="100" w:name="_Toc414480373"/>
-      <w:bookmarkStart w:id="101" w:name="_Toc415061337"/>
-      <w:r>
-        <w:t>Community</w:t>
-      </w:r>
-      <w:bookmarkEnd w:id="100"/>
-      <w:bookmarkEnd w:id="101"/>
-    </w:p>
-    <w:p>
-      <w:pPr>
-        <w:jc w:val="both"/>
-      </w:pPr>
-      <w:r>
-        <w:t>Unity ist ein sich stetig weiterentwickelndes Framework und geniesst eine immer grösser werdende Community, welche sich aktiv in Foren beteiligt. Sollten Probleme auftauchen, ist das Internet eine grosse Informationsquelle, die täglich an neuen Informationen reicher wird.</w:t>
-      </w:r>
-    </w:p>
-    <w:p>
-      <w:pPr>
-        <w:jc w:val="both"/>
-      </w:pPr>
-    </w:p>
-    <w:p>
-      <w:pPr>
-        <w:pStyle w:val="berschrift4"/>
-        <w:jc w:val="both"/>
-      </w:pPr>
-      <w:bookmarkStart w:id="102" w:name="_Toc414480374"/>
-      <w:bookmarkStart w:id="103" w:name="_Toc415061338"/>
-      <w:r>
-        <w:t>Netzwerkauslastung</w:t>
-      </w:r>
-      <w:bookmarkEnd w:id="102"/>
-      <w:bookmarkEnd w:id="103"/>
-    </w:p>
-    <w:p>
-      <w:pPr>
-        <w:jc w:val="both"/>
-      </w:pPr>
-      <w:r>
-        <w:t>Durch die Client-Server Architektur, bekannt aus Multiplayerspielen, die auch übers Internet gespielt werden, stellt das interne Netzwerk keinen Flaschenhals dar. Die nötigen Informationen für die Clients sind lediglich der Status des aktuellen Hauptspielablaufs.</w:t>
-      </w:r>
-    </w:p>
-    <w:p>
-      <w:pPr>
-        <w:pStyle w:val="berschrift3"/>
-        <w:jc w:val="both"/>
-      </w:pPr>
-      <w:bookmarkStart w:id="104" w:name="_Toc414480375"/>
-      <w:bookmarkStart w:id="105" w:name="_Toc415061339"/>
-      <w:r>
-        <w:t>Kontra</w:t>
-      </w:r>
-      <w:bookmarkEnd w:id="104"/>
-      <w:bookmarkEnd w:id="105"/>
-    </w:p>
-    <w:p>
-      <w:pPr>
-        <w:pStyle w:val="berschrift4"/>
-        <w:jc w:val="both"/>
-      </w:pPr>
-      <w:bookmarkStart w:id="106" w:name="_Toc414480376"/>
-      <w:bookmarkStart w:id="107" w:name="_Toc415061340"/>
-      <w:proofErr w:type="spellStart"/>
-      <w:r>
-        <w:t>From</w:t>
-      </w:r>
-      <w:proofErr w:type="spellEnd"/>
-      <w:r>
-        <w:t xml:space="preserve"> </w:t>
-      </w:r>
-      <w:proofErr w:type="spellStart"/>
-      <w:r>
-        <w:t>Scratch</w:t>
-      </w:r>
-      <w:bookmarkEnd w:id="106"/>
-      <w:bookmarkEnd w:id="107"/>
-      <w:proofErr w:type="spellEnd"/>
-    </w:p>
-    <w:p>
-      <w:pPr>
-        <w:jc w:val="both"/>
-      </w:pPr>
-      <w:r>
-        <w:t>Weil auf keine Bibliothek oder Framework zurückgegriffen werden kann, muss alles von Grund auf selber programmiert werden. Lediglich die Funktionen von Unity können und sollten Verwendung finden.</w:t>
-      </w:r>
-    </w:p>
-    <w:p>
-      <w:pPr>
-        <w:jc w:val="both"/>
-      </w:pPr>
-    </w:p>
-    <w:p>
-      <w:pPr>
-        <w:pStyle w:val="berschrift4"/>
-        <w:jc w:val="both"/>
-      </w:pPr>
-      <w:bookmarkStart w:id="108" w:name="_Toc414480377"/>
-      <w:bookmarkStart w:id="109" w:name="_Toc415061341"/>
-      <w:r>
-        <w:lastRenderedPageBreak/>
-        <w:t>Aufwand</w:t>
-      </w:r>
-      <w:bookmarkEnd w:id="108"/>
-      <w:bookmarkEnd w:id="109"/>
-    </w:p>
-    <w:p>
-      <w:pPr>
-        <w:jc w:val="both"/>
-      </w:pPr>
-      <w:r>
-        <w:t xml:space="preserve">Der Aufwand und die möglichen Probleme sind schwer abzuschätzen. Das gesamte System der Synchronisierung, der Stereoskopie und des Einpflegens in den CAVE muss geplant, umgesetzt und </w:t>
-      </w:r>
-      <w:proofErr w:type="spellStart"/>
-      <w:r>
-        <w:t>Debugged</w:t>
-      </w:r>
-      <w:proofErr w:type="spellEnd"/>
-      <w:r>
-        <w:t xml:space="preserve"> werden. Die Verwendung eines fertigen Frameworks, welches von einem Entwicklerteam stammt und sich in der Praxis bewährt hat, kann auf eine Robustheit zurückgreifen, die bei einer eigenen Entwicklung nicht per se gegeben ist.</w:t>
-      </w:r>
-    </w:p>
-    <w:p>
-      <w:pPr>
-        <w:jc w:val="both"/>
-      </w:pPr>
+      <w:bookmarkStart w:id="110" w:name="_Toc414480378"/>
+      <w:bookmarkStart w:id="111" w:name="_Toc415061342"/>
+      <w:r>
+        <w:t>Zusammenfassung</w:t>
+      </w:r>
+      <w:bookmarkEnd w:id="110"/>
+      <w:bookmarkEnd w:id="111"/>
+    </w:p>
+    <w:p>
+      <w:pPr>
+        <w:jc w:val="both"/>
+      </w:pPr>
+      <w:r>
+        <w:t>Einen eigenen Lösungsansatz zu verfolgen besticht durch seine Flexibilität. Mit der Game-Engine Unity wird auf das richtige Pferd gesetzt und ist zukunftsorientiert. Der Aufwand, ein eigenes Produkt zu erstellen ist im Gegensatz zur Implementierung eines fertigen Frameworks um einiges höher und birgt Gefahren. Deshalb ist die sorgfältige Analyse der bestehenden und geprüften Lösungen entscheidend. Erst wenn durch stichhaltige Argumente die anderen Möglichkeiten ausgeschlossen werden können, wird dieser Ansatz weiterverfolgt. Die Implementierung mittels einer eigenen Lösung ist aber, mit entsprechendem Aufwand, vielversprechend.</w:t>
+      </w:r>
     </w:p>
     <w:p>
       <w:pPr>
         <w:spacing w:line="240" w:lineRule="auto"/>
-        <w:jc w:val="both"/>
         <w:rPr>
           <w:rFonts w:eastAsia="Times New Roman"/>
           <w:bCs/>
@@ -11392,41 +11605,19 @@
           <w:szCs w:val="28"/>
         </w:rPr>
       </w:pPr>
-    </w:p>
-    <w:p>
-      <w:pPr>
-        <w:pStyle w:val="berschrift2"/>
-        <w:jc w:val="both"/>
-      </w:pPr>
-      <w:bookmarkStart w:id="110" w:name="_Toc414480378"/>
-      <w:bookmarkStart w:id="111" w:name="_Toc415061342"/>
-      <w:r>
-        <w:t>Zusammenfassung</w:t>
-      </w:r>
-      <w:bookmarkEnd w:id="110"/>
-      <w:bookmarkEnd w:id="111"/>
-    </w:p>
-    <w:p>
-      <w:pPr>
-        <w:jc w:val="both"/>
-      </w:pPr>
-      <w:r>
-        <w:t>Einen eigenen Lösungsansatz zu verfolgen besticht durch seine Flexibilität. Mit der Game-Engine Unity wird auf das richtige Pferd gesetzt und ist zukunftsorientiert. Der Aufwand, ein eigenes Produkt zu erstellen ist im Gegensatz zur Implementierung eines fertigen Frameworks um einiges höher und birgt Gefahren. Deshalb ist die sorgfältige Analyse der bestehenden und geprüften Lösungen entscheidend. Erst wenn durch stichhaltige Argumente die anderen Möglichkeiten ausgeschlossen werden können, wird dieser Ansatz weiterverfolgt. Die Implementierung mittels einer eigenen Lösung ist aber, mit entsprechendem Aufwand, vielversprechend.</w:t>
-      </w:r>
-    </w:p>
-    <w:p>
-      <w:pPr>
-        <w:jc w:val="both"/>
-      </w:pPr>
+      <w:bookmarkStart w:id="112" w:name="_Toc415061343"/>
+      <w:r>
+        <w:br w:type="page"/>
+      </w:r>
     </w:p>
     <w:p>
       <w:pPr>
         <w:pStyle w:val="berschrift1"/>
         <w:jc w:val="both"/>
       </w:pPr>
-      <w:bookmarkStart w:id="112" w:name="_Toc415061343"/>
       <w:proofErr w:type="spellStart"/>
       <w:r>
+        <w:lastRenderedPageBreak/>
         <w:t>middleVR</w:t>
       </w:r>
       <w:bookmarkEnd w:id="112"/>
@@ -11468,11 +11659,6 @@
     </w:p>
     <w:p>
       <w:pPr>
-        <w:jc w:val="both"/>
-      </w:pPr>
-    </w:p>
-    <w:p>
-      <w:pPr>
         <w:pStyle w:val="berschrift2"/>
         <w:jc w:val="both"/>
       </w:pPr>
@@ -11518,7 +11704,80 @@
       </w:r>
       <w:proofErr w:type="spellEnd"/>
       <w:r>
-        <w:t xml:space="preserve"> Unity) hat uns dank seiner gut lesbaren Dokumentation und Internetauftritt überzeugt, dies konkreter zu beurteilen. Kurz und prägnant stellt es sich wie folgt vor:</w:t>
+        <w:t xml:space="preserve"> </w:t>
+      </w:r>
+      <w:proofErr w:type="spellStart"/>
+      <w:r>
+        <w:t>Unity</w:t>
+      </w:r>
+      <w:proofErr w:type="spellEnd"/>
+      <w:r>
+        <w:t xml:space="preserve">) hat uns dank seiner gut lesbaren Dokumentation und </w:t>
+      </w:r>
+      <w:r>
+        <w:t xml:space="preserve">dessen </w:t>
+      </w:r>
+      <w:r>
+        <w:t>Internetauftritt überzeugt, dies konkreter zu beurteilen. Kurz und prägnant stellt es sich wie folgt vor:</w:t>
+      </w:r>
+    </w:p>
+    <w:p>
+      <w:pPr>
+        <w:jc w:val="both"/>
+      </w:pPr>
+    </w:p>
+    <w:p>
+      <w:pPr>
+        <w:jc w:val="both"/>
+      </w:pPr>
+      <w:proofErr w:type="spellStart"/>
+      <w:r>
+        <w:t>middleVR</w:t>
+      </w:r>
+      <w:proofErr w:type="spellEnd"/>
+      <w:r>
+        <w:t xml:space="preserve"> erweiterte </w:t>
+      </w:r>
+      <w:proofErr w:type="spellStart"/>
+      <w:r>
+        <w:t>Unity</w:t>
+      </w:r>
+      <w:proofErr w:type="spellEnd"/>
+      <w:r>
+        <w:t xml:space="preserve"> um folgende Funktionalitäten:</w:t>
+      </w:r>
+    </w:p>
+    <w:p>
+      <w:pPr>
+        <w:pStyle w:val="Listenabsatz"/>
+        <w:numPr>
+          <w:ilvl w:val="0"/>
+          <w:numId w:val="39"/>
+        </w:numPr>
+        <w:jc w:val="both"/>
+        <w:rPr>
+          <w:color w:val="FF0000"/>
+        </w:rPr>
+      </w:pPr>
+      <w:r>
+        <w:rPr>
+          <w:color w:val="FF0000"/>
+        </w:rPr>
+        <w:t xml:space="preserve">Ins </w:t>
+      </w:r>
+      <w:proofErr w:type="spellStart"/>
+      <w:r>
+        <w:rPr>
+          <w:color w:val="FF0000"/>
+        </w:rPr>
+        <w:t>deutsche</w:t>
+      </w:r>
+      <w:proofErr w:type="spellEnd"/>
+      <w:r>
+        <w:rPr>
+          <w:color w:val="FF0000"/>
+        </w:rPr>
+        <w:t xml:space="preserve"> übersetzen</w:t>
       </w:r>
     </w:p>
     <w:p>
@@ -11531,12 +11790,14 @@
         <w:jc w:val="both"/>
         <w:rPr>
           <w:i/>
+          <w:lang w:val="en-US"/>
         </w:rPr>
       </w:pPr>
       <w:proofErr w:type="spellStart"/>
       <w:r>
         <w:rPr>
           <w:i/>
+          <w:lang w:val="en-US"/>
         </w:rPr>
         <w:t>MiddleVR</w:t>
       </w:r>
@@ -11544,85 +11805,17 @@
       <w:r>
         <w:rPr>
           <w:i/>
-        </w:rPr>
-        <w:t xml:space="preserve"> </w:t>
-      </w:r>
-      <w:proofErr w:type="spellStart"/>
-      <w:r>
+          <w:lang w:val="en-US"/>
+        </w:rPr>
+        <w:t xml:space="preserve"> adds the following capabilities to Unity:</w:t>
+      </w:r>
+    </w:p>
+    <w:p>
+      <w:pPr>
+        <w:jc w:val="both"/>
         <w:rPr>
           <w:i/>
-        </w:rPr>
-        <w:t>adds</w:t>
-      </w:r>
-      <w:proofErr w:type="spellEnd"/>
-      <w:r>
-        <w:rPr>
-          <w:i/>
-        </w:rPr>
-        <w:t xml:space="preserve"> </w:t>
-      </w:r>
-      <w:proofErr w:type="spellStart"/>
-      <w:r>
-        <w:rPr>
-          <w:i/>
-        </w:rPr>
-        <w:t>the</w:t>
-      </w:r>
-      <w:proofErr w:type="spellEnd"/>
-      <w:r>
-        <w:rPr>
-          <w:i/>
-        </w:rPr>
-        <w:t xml:space="preserve"> </w:t>
-      </w:r>
-      <w:proofErr w:type="spellStart"/>
-      <w:r>
-        <w:rPr>
-          <w:i/>
-        </w:rPr>
-        <w:t>following</w:t>
-      </w:r>
-      <w:proofErr w:type="spellEnd"/>
-      <w:r>
-        <w:rPr>
-          <w:i/>
-        </w:rPr>
-        <w:t xml:space="preserve"> </w:t>
-      </w:r>
-      <w:proofErr w:type="spellStart"/>
-      <w:r>
-        <w:rPr>
-          <w:i/>
-        </w:rPr>
-        <w:t>capabilities</w:t>
-      </w:r>
-      <w:proofErr w:type="spellEnd"/>
-      <w:r>
-        <w:rPr>
-          <w:i/>
-        </w:rPr>
-        <w:t xml:space="preserve"> </w:t>
-      </w:r>
-      <w:proofErr w:type="spellStart"/>
-      <w:r>
-        <w:rPr>
-          <w:i/>
-        </w:rPr>
-        <w:t>to</w:t>
-      </w:r>
-      <w:proofErr w:type="spellEnd"/>
-      <w:r>
-        <w:rPr>
-          <w:i/>
-        </w:rPr>
-        <w:t xml:space="preserve"> Unity:</w:t>
-      </w:r>
-    </w:p>
-    <w:p>
-      <w:pPr>
-        <w:jc w:val="both"/>
-        <w:rPr>
-          <w:i/>
+          <w:lang w:val="en-US"/>
         </w:rPr>
       </w:pPr>
     </w:p>
@@ -11635,91 +11828,15 @@
         <w:jc w:val="both"/>
         <w:rPr>
           <w:i/>
-        </w:rPr>
-      </w:pPr>
-      <w:proofErr w:type="spellStart"/>
+          <w:lang w:val="en-US"/>
+        </w:rPr>
+      </w:pPr>
       <w:r>
         <w:rPr>
           <w:i/>
-        </w:rPr>
-        <w:t>Scale</w:t>
-      </w:r>
-      <w:proofErr w:type="spellEnd"/>
-      <w:r>
-        <w:rPr>
-          <w:i/>
-        </w:rPr>
-        <w:t xml:space="preserve"> </w:t>
-      </w:r>
-      <w:proofErr w:type="spellStart"/>
-      <w:r>
-        <w:rPr>
-          <w:i/>
-        </w:rPr>
-        <w:t>one</w:t>
-      </w:r>
-      <w:proofErr w:type="spellEnd"/>
-      <w:r>
-        <w:rPr>
-          <w:i/>
-        </w:rPr>
-        <w:t xml:space="preserve"> </w:t>
-      </w:r>
-      <w:proofErr w:type="spellStart"/>
-      <w:r>
-        <w:rPr>
-          <w:i/>
-        </w:rPr>
-        <w:t>visualization</w:t>
-      </w:r>
-      <w:proofErr w:type="spellEnd"/>
-      <w:r>
-        <w:rPr>
-          <w:i/>
-        </w:rPr>
-        <w:t xml:space="preserve"> </w:t>
-      </w:r>
-      <w:proofErr w:type="spellStart"/>
-      <w:r>
-        <w:rPr>
-          <w:i/>
-        </w:rPr>
-        <w:t>with</w:t>
-      </w:r>
-      <w:proofErr w:type="spellEnd"/>
-      <w:r>
-        <w:rPr>
-          <w:i/>
-        </w:rPr>
-        <w:t xml:space="preserve"> user-</w:t>
-      </w:r>
-      <w:proofErr w:type="spellStart"/>
-      <w:r>
-        <w:rPr>
-          <w:i/>
-        </w:rPr>
-        <w:t>centric</w:t>
-      </w:r>
-      <w:proofErr w:type="spellEnd"/>
-      <w:r>
-        <w:rPr>
-          <w:i/>
-        </w:rPr>
-        <w:t xml:space="preserve"> </w:t>
-      </w:r>
-      <w:proofErr w:type="spellStart"/>
-      <w:r>
-        <w:rPr>
-          <w:i/>
-        </w:rPr>
-        <w:t>perspective</w:t>
-      </w:r>
-      <w:proofErr w:type="spellEnd"/>
-      <w:r>
-        <w:rPr>
-          <w:i/>
-        </w:rPr>
-        <w:t>,</w:t>
+          <w:lang w:val="en-US"/>
+        </w:rPr>
+        <w:t>Scale one visualization with user-centric perspective,</w:t>
       </w:r>
     </w:p>
     <w:p>
@@ -11731,153 +11848,15 @@
         <w:jc w:val="both"/>
         <w:rPr>
           <w:i/>
+          <w:lang w:val="en-US"/>
         </w:rPr>
       </w:pPr>
       <w:r>
         <w:rPr>
           <w:i/>
-        </w:rPr>
-        <w:t xml:space="preserve">Support </w:t>
-      </w:r>
-      <w:proofErr w:type="spellStart"/>
-      <w:r>
-        <w:rPr>
-          <w:i/>
-        </w:rPr>
-        <w:t>for</w:t>
-      </w:r>
-      <w:proofErr w:type="spellEnd"/>
-      <w:r>
-        <w:rPr>
-          <w:i/>
-        </w:rPr>
-        <w:t xml:space="preserve"> 3D </w:t>
-      </w:r>
-      <w:proofErr w:type="spellStart"/>
-      <w:r>
-        <w:rPr>
-          <w:i/>
-        </w:rPr>
-        <w:t>interaction</w:t>
-      </w:r>
-      <w:proofErr w:type="spellEnd"/>
-      <w:r>
-        <w:rPr>
-          <w:i/>
-        </w:rPr>
-        <w:t xml:space="preserve"> </w:t>
-      </w:r>
-      <w:proofErr w:type="spellStart"/>
-      <w:r>
-        <w:rPr>
-          <w:i/>
-        </w:rPr>
-        <w:t>devices</w:t>
-      </w:r>
-      <w:proofErr w:type="spellEnd"/>
-      <w:r>
-        <w:rPr>
-          <w:i/>
-        </w:rPr>
-        <w:t xml:space="preserve">  such </w:t>
-      </w:r>
-      <w:proofErr w:type="spellStart"/>
-      <w:r>
-        <w:rPr>
-          <w:i/>
-        </w:rPr>
-        <w:t>as</w:t>
-      </w:r>
-      <w:proofErr w:type="spellEnd"/>
-      <w:r>
-        <w:rPr>
-          <w:i/>
-        </w:rPr>
-        <w:t xml:space="preserve"> 3D </w:t>
-      </w:r>
-      <w:proofErr w:type="spellStart"/>
-      <w:r>
-        <w:rPr>
-          <w:i/>
-        </w:rPr>
-        <w:t>trackers</w:t>
-      </w:r>
-      <w:proofErr w:type="spellEnd"/>
-      <w:r>
-        <w:rPr>
-          <w:i/>
-        </w:rPr>
-        <w:t xml:space="preserve"> (</w:t>
-      </w:r>
-      <w:proofErr w:type="spellStart"/>
-      <w:r>
-        <w:rPr>
-          <w:i/>
-        </w:rPr>
-        <w:t>see</w:t>
-      </w:r>
-      <w:proofErr w:type="spellEnd"/>
-      <w:r>
-        <w:rPr>
-          <w:i/>
-        </w:rPr>
-        <w:t xml:space="preserve"> </w:t>
-      </w:r>
-      <w:proofErr w:type="spellStart"/>
-      <w:r>
-        <w:rPr>
-          <w:i/>
-        </w:rPr>
-        <w:t>full</w:t>
-      </w:r>
-      <w:proofErr w:type="spellEnd"/>
-      <w:r>
-        <w:rPr>
-          <w:i/>
-        </w:rPr>
-        <w:t xml:space="preserve"> </w:t>
-      </w:r>
-      <w:proofErr w:type="spellStart"/>
-      <w:r>
-        <w:rPr>
-          <w:i/>
-        </w:rPr>
-        <w:t>list</w:t>
-      </w:r>
-      <w:proofErr w:type="spellEnd"/>
-      <w:r>
-        <w:rPr>
-          <w:i/>
-        </w:rPr>
-        <w:t xml:space="preserve"> on </w:t>
-      </w:r>
-      <w:proofErr w:type="spellStart"/>
-      <w:r>
-        <w:rPr>
-          <w:i/>
-        </w:rPr>
-        <w:t>the</w:t>
-      </w:r>
-      <w:proofErr w:type="spellEnd"/>
-      <w:r>
-        <w:rPr>
-          <w:i/>
-        </w:rPr>
-        <w:t xml:space="preserve"> </w:t>
-      </w:r>
-      <w:proofErr w:type="spellStart"/>
-      <w:r>
-        <w:rPr>
-          <w:i/>
-        </w:rPr>
-        <w:t>right</w:t>
-      </w:r>
-      <w:proofErr w:type="spellEnd"/>
-      <w:r>
-        <w:rPr>
-          <w:i/>
-        </w:rPr>
-        <w:t>),</w:t>
+          <w:lang w:val="en-US"/>
+        </w:rPr>
+        <w:t>Support for 3D interaction devices  such as 3D trackers (see full list on the right),</w:t>
       </w:r>
     </w:p>
     <w:p>
@@ -11935,97 +11914,15 @@
         <w:jc w:val="both"/>
         <w:rPr>
           <w:i/>
+          <w:lang w:val="en-US"/>
         </w:rPr>
       </w:pPr>
       <w:r>
         <w:rPr>
           <w:i/>
-        </w:rPr>
-        <w:t xml:space="preserve">Multi-screens / multi-computers </w:t>
-      </w:r>
-      <w:proofErr w:type="spellStart"/>
-      <w:r>
-        <w:rPr>
-          <w:i/>
-        </w:rPr>
-        <w:t>synchronization</w:t>
-      </w:r>
-      <w:proofErr w:type="spellEnd"/>
-      <w:r>
-        <w:rPr>
-          <w:i/>
-        </w:rPr>
-        <w:t xml:space="preserve"> </w:t>
-      </w:r>
-      <w:proofErr w:type="spellStart"/>
-      <w:r>
-        <w:rPr>
-          <w:i/>
-        </w:rPr>
-        <w:t>for</w:t>
-      </w:r>
-      <w:proofErr w:type="spellEnd"/>
-      <w:r>
-        <w:rPr>
-          <w:i/>
-        </w:rPr>
-        <w:t xml:space="preserve"> </w:t>
-      </w:r>
-      <w:proofErr w:type="spellStart"/>
-      <w:r>
-        <w:rPr>
-          <w:i/>
-        </w:rPr>
-        <w:t>higher-resolutions</w:t>
-      </w:r>
-      <w:proofErr w:type="spellEnd"/>
-      <w:r>
-        <w:rPr>
-          <w:i/>
-        </w:rPr>
-        <w:t xml:space="preserve"> </w:t>
-      </w:r>
-      <w:proofErr w:type="spellStart"/>
-      <w:r>
-        <w:rPr>
-          <w:i/>
-        </w:rPr>
-        <w:t>and</w:t>
-      </w:r>
-      <w:proofErr w:type="spellEnd"/>
-      <w:r>
-        <w:rPr>
-          <w:i/>
-        </w:rPr>
-        <w:t xml:space="preserve"> </w:t>
-      </w:r>
-      <w:proofErr w:type="spellStart"/>
-      <w:r>
-        <w:rPr>
-          <w:i/>
-        </w:rPr>
-        <w:t>impressive</w:t>
-      </w:r>
-      <w:proofErr w:type="spellEnd"/>
-      <w:r>
-        <w:rPr>
-          <w:i/>
-        </w:rPr>
-        <w:t xml:space="preserve"> VR </w:t>
-      </w:r>
-      <w:proofErr w:type="spellStart"/>
-      <w:r>
-        <w:rPr>
-          <w:i/>
-        </w:rPr>
-        <w:t>systems</w:t>
-      </w:r>
-      <w:proofErr w:type="spellEnd"/>
-      <w:r>
-        <w:rPr>
-          <w:i/>
-        </w:rPr>
-        <w:t>,</w:t>
+          <w:lang w:val="en-US"/>
+        </w:rPr>
+        <w:t>Multi-screens / multi-computers synchronization for higher-resolutions and impressive VR systems,</w:t>
       </w:r>
     </w:p>
     <w:p>
@@ -12137,55 +12034,15 @@
         <w:jc w:val="both"/>
         <w:rPr>
           <w:i/>
+          <w:lang w:val="en-US"/>
         </w:rPr>
       </w:pPr>
       <w:r>
         <w:rPr>
           <w:i/>
-        </w:rPr>
-        <w:t xml:space="preserve">Custom </w:t>
-      </w:r>
-      <w:proofErr w:type="spellStart"/>
-      <w:r>
-        <w:rPr>
-          <w:i/>
-        </w:rPr>
-        <w:t>graphical</w:t>
-      </w:r>
-      <w:proofErr w:type="spellEnd"/>
-      <w:r>
-        <w:rPr>
-          <w:i/>
-        </w:rPr>
-        <w:t xml:space="preserve"> </w:t>
-      </w:r>
-      <w:proofErr w:type="spellStart"/>
-      <w:r>
-        <w:rPr>
-          <w:i/>
-        </w:rPr>
-        <w:t>user</w:t>
-      </w:r>
-      <w:proofErr w:type="spellEnd"/>
-      <w:r>
-        <w:rPr>
-          <w:i/>
-        </w:rPr>
-        <w:t xml:space="preserve"> </w:t>
-      </w:r>
-      <w:proofErr w:type="spellStart"/>
-      <w:r>
-        <w:rPr>
-          <w:i/>
-        </w:rPr>
-        <w:t>interfaces</w:t>
-      </w:r>
-      <w:proofErr w:type="spellEnd"/>
-      <w:r>
-        <w:rPr>
-          <w:i/>
-        </w:rPr>
-        <w:t xml:space="preserve"> (in  HTML5),</w:t>
+          <w:lang w:val="en-US"/>
+        </w:rPr>
+        <w:t>Custom graphical user interfaces (in  HTML5),</w:t>
       </w:r>
     </w:p>
     <w:p>
@@ -12197,301 +12054,63 @@
         <w:jc w:val="both"/>
         <w:rPr>
           <w:i/>
+          <w:lang w:val="en-US"/>
         </w:rPr>
       </w:pPr>
       <w:r>
         <w:rPr>
           <w:i/>
-        </w:rPr>
-        <w:t xml:space="preserve">Display </w:t>
+          <w:lang w:val="en-US"/>
+        </w:rPr>
+        <w:t>Display any webpage inside your virtual world.</w:t>
+      </w:r>
+    </w:p>
+    <w:p>
+      <w:pPr>
+        <w:jc w:val="both"/>
+        <w:rPr>
+          <w:i/>
+          <w:lang w:val="en-US"/>
+        </w:rPr>
+      </w:pPr>
+      <w:r>
+        <w:rPr>
+          <w:i/>
+          <w:lang w:val="en-US"/>
+        </w:rPr>
+        <w:t xml:space="preserve">Thanks to the simple and powerful </w:t>
       </w:r>
       <w:proofErr w:type="spellStart"/>
       <w:r>
         <w:rPr>
           <w:i/>
-        </w:rPr>
-        <w:t>any</w:t>
+          <w:lang w:val="en-US"/>
+        </w:rPr>
+        <w:t>MiddleVR</w:t>
       </w:r>
       <w:proofErr w:type="spellEnd"/>
       <w:r>
         <w:rPr>
           <w:i/>
-        </w:rPr>
-        <w:t xml:space="preserve"> </w:t>
-      </w:r>
-      <w:proofErr w:type="spellStart"/>
+          <w:lang w:val="en-US"/>
+        </w:rPr>
+        <w:t xml:space="preserve"> plugin for Unity, create and experience interactive </w:t>
+      </w:r>
+      <w:proofErr w:type="gramStart"/>
       <w:r>
         <w:rPr>
           <w:i/>
-        </w:rPr>
-        <w:t>webpage</w:t>
-      </w:r>
-      <w:proofErr w:type="spellEnd"/>
+          <w:lang w:val="en-US"/>
+        </w:rPr>
+        <w:t>&amp;  immersive</w:t>
+      </w:r>
+      <w:proofErr w:type="gramEnd"/>
       <w:r>
         <w:rPr>
           <w:i/>
-        </w:rPr>
-        <w:t xml:space="preserve"> </w:t>
-      </w:r>
-      <w:proofErr w:type="spellStart"/>
-      <w:r>
-        <w:rPr>
-          <w:i/>
-        </w:rPr>
-        <w:t>inside</w:t>
-      </w:r>
-      <w:proofErr w:type="spellEnd"/>
-      <w:r>
-        <w:rPr>
-          <w:i/>
-        </w:rPr>
-        <w:t xml:space="preserve"> </w:t>
-      </w:r>
-      <w:proofErr w:type="spellStart"/>
-      <w:r>
-        <w:rPr>
-          <w:i/>
-        </w:rPr>
-        <w:t>your</w:t>
-      </w:r>
-      <w:proofErr w:type="spellEnd"/>
-      <w:r>
-        <w:rPr>
-          <w:i/>
-        </w:rPr>
-        <w:t xml:space="preserve"> </w:t>
-      </w:r>
-      <w:proofErr w:type="spellStart"/>
-      <w:r>
-        <w:rPr>
-          <w:i/>
-        </w:rPr>
-        <w:t>virtual</w:t>
-      </w:r>
-      <w:proofErr w:type="spellEnd"/>
-      <w:r>
-        <w:rPr>
-          <w:i/>
-        </w:rPr>
-        <w:t xml:space="preserve"> </w:t>
-      </w:r>
-      <w:proofErr w:type="spellStart"/>
-      <w:r>
-        <w:rPr>
-          <w:i/>
-        </w:rPr>
-        <w:t>world</w:t>
-      </w:r>
-      <w:proofErr w:type="spellEnd"/>
-      <w:r>
-        <w:rPr>
-          <w:i/>
-        </w:rPr>
-        <w:t>.</w:t>
-      </w:r>
-    </w:p>
-    <w:p>
-      <w:pPr>
-        <w:jc w:val="both"/>
-        <w:rPr>
-          <w:i/>
-        </w:rPr>
-      </w:pPr>
-      <w:proofErr w:type="spellStart"/>
-      <w:r>
-        <w:rPr>
-          <w:i/>
-        </w:rPr>
-        <w:t>Thanks</w:t>
-      </w:r>
-      <w:proofErr w:type="spellEnd"/>
-      <w:r>
-        <w:rPr>
-          <w:i/>
-        </w:rPr>
-        <w:t xml:space="preserve"> </w:t>
-      </w:r>
-      <w:proofErr w:type="spellStart"/>
-      <w:r>
-        <w:rPr>
-          <w:i/>
-        </w:rPr>
-        <w:t>to</w:t>
-      </w:r>
-      <w:proofErr w:type="spellEnd"/>
-      <w:r>
-        <w:rPr>
-          <w:i/>
-        </w:rPr>
-        <w:t xml:space="preserve"> </w:t>
-      </w:r>
-      <w:proofErr w:type="spellStart"/>
-      <w:r>
-        <w:rPr>
-          <w:i/>
-        </w:rPr>
-        <w:t>the</w:t>
-      </w:r>
-      <w:proofErr w:type="spellEnd"/>
-      <w:r>
-        <w:rPr>
-          <w:i/>
-        </w:rPr>
-        <w:t xml:space="preserve"> simple </w:t>
-      </w:r>
-      <w:proofErr w:type="spellStart"/>
-      <w:r>
-        <w:rPr>
-          <w:i/>
-        </w:rPr>
-        <w:t>and</w:t>
-      </w:r>
-      <w:proofErr w:type="spellEnd"/>
-      <w:r>
-        <w:rPr>
-          <w:i/>
-        </w:rPr>
-        <w:t xml:space="preserve"> powerful </w:t>
-      </w:r>
-      <w:proofErr w:type="spellStart"/>
-      <w:r>
-        <w:rPr>
-          <w:i/>
-        </w:rPr>
-        <w:t>MiddleVR</w:t>
-      </w:r>
-      <w:proofErr w:type="spellEnd"/>
-      <w:r>
-        <w:rPr>
-          <w:i/>
-        </w:rPr>
-        <w:t xml:space="preserve"> </w:t>
-      </w:r>
-      <w:proofErr w:type="spellStart"/>
-      <w:r>
-        <w:rPr>
-          <w:i/>
-        </w:rPr>
-        <w:t>plugin</w:t>
-      </w:r>
-      <w:proofErr w:type="spellEnd"/>
-      <w:r>
-        <w:rPr>
-          <w:i/>
-        </w:rPr>
-        <w:t xml:space="preserve"> </w:t>
-      </w:r>
-      <w:proofErr w:type="spellStart"/>
-      <w:r>
-        <w:rPr>
-          <w:i/>
-        </w:rPr>
-        <w:t>for</w:t>
-      </w:r>
-      <w:proofErr w:type="spellEnd"/>
-      <w:r>
-        <w:rPr>
-          <w:i/>
-        </w:rPr>
-        <w:t xml:space="preserve"> Unity, </w:t>
-      </w:r>
-      <w:proofErr w:type="spellStart"/>
-      <w:r>
-        <w:rPr>
-          <w:i/>
-        </w:rPr>
-        <w:t>create</w:t>
-      </w:r>
-      <w:proofErr w:type="spellEnd"/>
-      <w:r>
-        <w:rPr>
-          <w:i/>
-        </w:rPr>
-        <w:t xml:space="preserve"> </w:t>
-      </w:r>
-      <w:proofErr w:type="spellStart"/>
-      <w:r>
-        <w:rPr>
-          <w:i/>
-        </w:rPr>
-        <w:t>and</w:t>
-      </w:r>
-      <w:proofErr w:type="spellEnd"/>
-      <w:r>
-        <w:rPr>
-          <w:i/>
-        </w:rPr>
-        <w:t xml:space="preserve"> </w:t>
-      </w:r>
-      <w:proofErr w:type="spellStart"/>
-      <w:r>
-        <w:rPr>
-          <w:i/>
-        </w:rPr>
-        <w:t>experience</w:t>
-      </w:r>
-      <w:proofErr w:type="spellEnd"/>
-      <w:r>
-        <w:rPr>
-          <w:i/>
-        </w:rPr>
-        <w:t xml:space="preserve"> </w:t>
-      </w:r>
-      <w:proofErr w:type="spellStart"/>
-      <w:r>
-        <w:rPr>
-          <w:i/>
-        </w:rPr>
-        <w:t>interactive</w:t>
-      </w:r>
-      <w:proofErr w:type="spellEnd"/>
-      <w:r>
-        <w:rPr>
-          <w:i/>
-        </w:rPr>
-        <w:t xml:space="preserve"> &amp;  </w:t>
-      </w:r>
-      <w:proofErr w:type="spellStart"/>
-      <w:r>
-        <w:rPr>
-          <w:i/>
-        </w:rPr>
-        <w:t>immersive</w:t>
-      </w:r>
-      <w:proofErr w:type="spellEnd"/>
-      <w:r>
-        <w:rPr>
-          <w:i/>
-        </w:rPr>
-        <w:t xml:space="preserve"> VR </w:t>
-      </w:r>
-      <w:proofErr w:type="spellStart"/>
-      <w:r>
-        <w:rPr>
-          <w:i/>
-        </w:rPr>
-        <w:t>applications</w:t>
-      </w:r>
-      <w:proofErr w:type="spellEnd"/>
-      <w:r>
-        <w:rPr>
-          <w:i/>
-        </w:rPr>
-        <w:t xml:space="preserve"> in </w:t>
-      </w:r>
-      <w:proofErr w:type="spellStart"/>
-      <w:r>
-        <w:rPr>
-          <w:i/>
-        </w:rPr>
-        <w:t>minutes</w:t>
-      </w:r>
-      <w:proofErr w:type="spellEnd"/>
-      <w:r>
-        <w:rPr>
-          <w:i/>
-        </w:rPr>
-        <w:t>!</w:t>
+          <w:lang w:val="en-US"/>
+        </w:rPr>
+        <w:t xml:space="preserve"> VR applications in minutes!</w:t>
       </w:r>
     </w:p>
     <w:p>
@@ -12526,7 +12145,6 @@
       <w:bookmarkStart w:id="117" w:name="_Toc414901415"/>
       <w:bookmarkStart w:id="118" w:name="_Toc415061346"/>
       <w:r>
-        <w:lastRenderedPageBreak/>
         <w:t xml:space="preserve">Abdeckung </w:t>
       </w:r>
       <w:proofErr w:type="spellStart"/>
@@ -12615,7 +12233,7 @@
       <w:r>
         <w:t>(</w:t>
       </w:r>
-      <w:hyperlink r:id="rId30" w:anchor="stereoscopy---s3d" w:history="1">
+      <w:hyperlink r:id="rId32" w:anchor="stereoscopy---s3d" w:history="1">
         <w:r>
           <w:rPr>
             <w:rStyle w:val="Hyperlink"/>
@@ -12653,18 +12271,19 @@
         <w:jc w:val="both"/>
       </w:pPr>
     </w:p>
-    <w:bookmarkStart w:id="121" w:name="_Toc414901417"/>
-    <w:bookmarkStart w:id="122" w:name="_Toc415061348"/>
     <w:p>
       <w:pPr>
         <w:pStyle w:val="berschrift3"/>
         <w:jc w:val="both"/>
       </w:pPr>
+      <w:bookmarkStart w:id="121" w:name="_Toc414901417"/>
+      <w:bookmarkStart w:id="122" w:name="_Toc415061348"/>
       <w:r>
         <w:rPr>
           <w:noProof/>
-          <w:lang w:eastAsia="de-CH"/>
-        </w:rPr>
+          <w:lang w:val="en-US"/>
+        </w:rPr>
+        <w:lastRenderedPageBreak/>
         <mc:AlternateContent>
           <mc:Choice Requires="wps">
             <w:drawing>
@@ -12782,11 +12401,7 @@
           </mc:Choice>
           <mc:Fallback>
             <w:pict>
-              <v:shapetype w14:anchorId="08EDBB7E" id="_x0000_t202" coordsize="21600,21600" o:spt="202" path="m,l,21600r21600,l21600,xe">
-                <v:stroke joinstyle="miter"/>
-                <v:path gradientshapeok="t" o:connecttype="rect"/>
-              </v:shapetype>
-              <v:shape id="Textfeld 3" o:spid="_x0000_s1026" type="#_x0000_t202" style="position:absolute;left:0;text-align:left;margin-left:269.05pt;margin-top:174.75pt;width:204.3pt;height:.05pt;z-index:-251653120;visibility:visible;mso-wrap-style:square;mso-wrap-distance-left:9pt;mso-wrap-distance-top:0;mso-wrap-distance-right:9pt;mso-wrap-distance-bottom:0;mso-position-horizontal:absolute;mso-position-horizontal-relative:text;mso-position-vertical:absolute;mso-position-vertical-relative:text;v-text-anchor:top" o:gfxdata="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" stroked="f">
+              <v:shape w14:anchorId="08EDBB7E" id="Textfeld 3" o:spid="_x0000_s1027" type="#_x0000_t202" style="position:absolute;left:0;text-align:left;margin-left:269.05pt;margin-top:174.75pt;width:204.3pt;height:.05pt;z-index:-251653120;visibility:visible;mso-wrap-style:square;mso-wrap-distance-left:9pt;mso-wrap-distance-top:0;mso-wrap-distance-right:9pt;mso-wrap-distance-bottom:0;mso-position-horizontal:absolute;mso-position-horizontal-relative:text;mso-position-vertical:absolute;mso-position-vertical-relative:text;v-text-anchor:top" o:gfxdata="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" stroked="f">
                 <v:textbox style="mso-fit-shape-to-text:t" inset="0,0,0,0">
                   <w:txbxContent>
                     <w:p>
@@ -12856,7 +12471,7 @@
       <w:r>
         <w:rPr>
           <w:noProof/>
-          <w:lang w:eastAsia="de-CH"/>
+          <w:lang w:val="en-US"/>
         </w:rPr>
         <w:drawing>
           <wp:anchor distT="0" distB="0" distL="114300" distR="114300" simplePos="0" relativeHeight="251653120" behindDoc="1" locked="0" layoutInCell="1" allowOverlap="1" wp14:anchorId="0F3035C1" wp14:editId="478AF4F8">
@@ -12892,7 +12507,7 @@
                     </pic:cNvPicPr>
                   </pic:nvPicPr>
                   <pic:blipFill>
-                    <a:blip r:embed="rId31">
+                    <a:blip r:embed="rId33">
                       <a:extLst>
                         <a:ext uri="{28A0092B-C50C-407E-A947-70E740481C1C}">
                           <a14:useLocalDpi xmlns:a14="http://schemas.microsoft.com/office/drawing/2010/main" val="0"/>
@@ -12940,10 +12555,18 @@
         <w:jc w:val="both"/>
       </w:pPr>
       <w:r>
-        <w:t>Unsere definierten funktionalen Anforderungen (siehe Pflichtenheft), werden komplett abgedeckt, da es bereits als Unity Asset (</w:t>
+        <w:t xml:space="preserve">Unsere definierten funktionalen Anforderungen (siehe Pflichtenheft), werden komplett abgedeckt, da es bereits als </w:t>
       </w:r>
       <w:proofErr w:type="spellStart"/>
       <w:r>
+        <w:t>Unity</w:t>
+      </w:r>
+      <w:proofErr w:type="spellEnd"/>
+      <w:r>
+        <w:t xml:space="preserve"> Asset (</w:t>
+      </w:r>
+      <w:proofErr w:type="spellStart"/>
+      <w:r>
         <w:t>Plugin</w:t>
       </w:r>
       <w:proofErr w:type="spellEnd"/>
@@ -12961,13 +12584,13 @@
         <w:pStyle w:val="berschrift3"/>
         <w:jc w:val="both"/>
       </w:pPr>
-      <w:bookmarkStart w:id="124" w:name="_Toc414901418"/>
-      <w:bookmarkStart w:id="125" w:name="_Toc415061349"/>
+      <w:bookmarkStart w:id="125" w:name="_Toc414901418"/>
+      <w:bookmarkStart w:id="126" w:name="_Toc415061349"/>
       <w:r>
         <w:t>Unsere nicht funktionalen Anforderungen</w:t>
       </w:r>
-      <w:bookmarkEnd w:id="124"/>
       <w:bookmarkEnd w:id="125"/>
+      <w:bookmarkEnd w:id="126"/>
     </w:p>
     <w:p>
       <w:pPr>
@@ -13024,12 +12647,12 @@
         <w:pStyle w:val="berschrift2"/>
         <w:jc w:val="both"/>
       </w:pPr>
-      <w:bookmarkStart w:id="126" w:name="_Toc414901419"/>
-      <w:bookmarkStart w:id="127" w:name="_Toc415061350"/>
+      <w:bookmarkStart w:id="127" w:name="_Toc414901419"/>
+      <w:bookmarkStart w:id="128" w:name="_Toc415061350"/>
       <w:r>
         <w:rPr>
           <w:noProof/>
-          <w:lang w:eastAsia="de-CH"/>
+          <w:lang w:val="en-US"/>
         </w:rPr>
         <w:drawing>
           <wp:anchor distT="0" distB="0" distL="114300" distR="114300" simplePos="0" relativeHeight="251654144" behindDoc="0" locked="0" layoutInCell="1" allowOverlap="1" wp14:anchorId="081816EF" wp14:editId="1F347304">
@@ -13057,7 +12680,7 @@
                     </pic:cNvPicPr>
                   </pic:nvPicPr>
                   <pic:blipFill>
-                    <a:blip r:embed="rId32">
+                    <a:blip r:embed="rId34">
                       <a:extLst>
                         <a:ext uri="{28A0092B-C50C-407E-A947-70E740481C1C}">
                           <a14:useLocalDpi xmlns:a14="http://schemas.microsoft.com/office/drawing/2010/main" val="0"/>
@@ -13101,8 +12724,8 @@
       <w:r>
         <w:t>middleVR</w:t>
       </w:r>
-      <w:bookmarkEnd w:id="126"/>
       <w:bookmarkEnd w:id="127"/>
+      <w:bookmarkEnd w:id="128"/>
       <w:proofErr w:type="spellEnd"/>
     </w:p>
     <w:p>
@@ -13154,10 +12777,18 @@
         <w:jc w:val="both"/>
       </w:pPr>
       <w:r>
-        <w:t xml:space="preserve">Verwendung dieser Konfiguration durch das Unity </w:t>
+        <w:t xml:space="preserve">Verwendung dieser Konfiguration durch das </w:t>
       </w:r>
       <w:proofErr w:type="spellStart"/>
       <w:r>
+        <w:t>Unity</w:t>
+      </w:r>
+      <w:proofErr w:type="spellEnd"/>
+      <w:r>
+        <w:t xml:space="preserve"> </w:t>
+      </w:r>
+      <w:proofErr w:type="spellStart"/>
+      <w:r>
         <w:t>Plugin</w:t>
       </w:r>
       <w:proofErr w:type="spellEnd"/>
@@ -13189,7 +12820,7 @@
       <w:r>
         <w:rPr>
           <w:noProof/>
-          <w:lang w:eastAsia="de-CH"/>
+          <w:lang w:val="en-US"/>
         </w:rPr>
         <mc:AlternateContent>
           <mc:Choice Requires="wps">
@@ -13239,7 +12870,7 @@
                                 <w:sz w:val="19"/>
                               </w:rPr>
                             </w:pPr>
-                            <w:bookmarkStart w:id="128" w:name="_Toc415058243"/>
+                            <w:bookmarkStart w:id="129" w:name="_Toc415058243"/>
                             <w:proofErr w:type="spellStart"/>
                             <w:r>
                               <w:t>Abbildung</w:t>
@@ -13281,7 +12912,7 @@
                             <w:r>
                               <w:t>middleVR</w:t>
                             </w:r>
-                            <w:bookmarkEnd w:id="128"/>
+                            <w:bookmarkEnd w:id="129"/>
                             <w:proofErr w:type="spellEnd"/>
                           </w:p>
                         </w:txbxContent>
@@ -13303,7 +12934,7 @@
           </mc:Choice>
           <mc:Fallback>
             <w:pict>
-              <v:shape w14:anchorId="3C81D160" id="Textfeld 4" o:spid="_x0000_s1027" type="#_x0000_t202" style="position:absolute;left:0;text-align:left;margin-left:59.1pt;margin-top:12.1pt;width:110.3pt;height:.05pt;z-index:251665408;visibility:visible;mso-wrap-style:square;mso-width-percent:0;mso-wrap-distance-left:9pt;mso-wrap-distance-top:0;mso-wrap-distance-right:9pt;mso-wrap-distance-bottom:0;mso-position-horizontal:right;mso-position-horizontal-relative:margin;mso-position-vertical:absolute;mso-position-vertical-relative:text;mso-width-percent:0;mso-width-relative:margin;v-text-anchor:top" o:gfxdata="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" stroked="f">
+              <v:shape w14:anchorId="3C81D160" id="Textfeld 4" o:spid="_x0000_s1028" type="#_x0000_t202" style="position:absolute;left:0;text-align:left;margin-left:59.1pt;margin-top:12.1pt;width:110.3pt;height:.05pt;z-index:251665408;visibility:visible;mso-wrap-style:square;mso-width-percent:0;mso-wrap-distance-left:9pt;mso-wrap-distance-top:0;mso-wrap-distance-right:9pt;mso-wrap-distance-bottom:0;mso-position-horizontal:right;mso-position-horizontal-relative:margin;mso-position-vertical:absolute;mso-position-vertical-relative:text;mso-width-percent:0;mso-width-relative:margin;v-text-anchor:top" o:gfxdata="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" stroked="f">
                 <v:textbox style="mso-fit-shape-to-text:t" inset="0,0,0,0">
                   <w:txbxContent>
                     <w:p>
@@ -13383,8 +13014,8 @@
           <w:lang w:val="fr-FR"/>
         </w:rPr>
       </w:pPr>
-      <w:bookmarkStart w:id="129" w:name="_Toc414901420"/>
-      <w:bookmarkStart w:id="130" w:name="_Toc415061351"/>
+      <w:bookmarkStart w:id="131" w:name="_Toc414901420"/>
+      <w:bookmarkStart w:id="132" w:name="_Toc415061351"/>
       <w:proofErr w:type="spellStart"/>
       <w:r>
         <w:rPr>
@@ -13392,8 +13023,8 @@
         </w:rPr>
         <w:t>Beschreibung</w:t>
       </w:r>
-      <w:bookmarkEnd w:id="129"/>
-      <w:bookmarkEnd w:id="130"/>
+      <w:bookmarkEnd w:id="131"/>
+      <w:bookmarkEnd w:id="132"/>
       <w:proofErr w:type="spellEnd"/>
     </w:p>
     <w:p>
@@ -13942,7 +13573,7 @@
           <w:lang w:val="fr-FR"/>
         </w:rPr>
       </w:pPr>
-      <w:bookmarkStart w:id="131" w:name="_Toc414901421"/>
+      <w:bookmarkStart w:id="133" w:name="_Toc414901421"/>
       <w:r>
         <w:rPr>
           <w:bCs/>
@@ -13959,11 +13590,11 @@
           <w:lang w:val="fr-FR"/>
         </w:rPr>
       </w:pPr>
-      <w:bookmarkStart w:id="132" w:name="_Toc415061352"/>
+      <w:bookmarkStart w:id="134" w:name="_Toc415061352"/>
       <w:r>
         <w:rPr>
           <w:noProof/>
-          <w:lang w:eastAsia="de-CH"/>
+          <w:lang w:val="en-US"/>
         </w:rPr>
         <w:lastRenderedPageBreak/>
         <w:drawing>
@@ -13992,7 +13623,7 @@
                     </pic:cNvPicPr>
                   </pic:nvPicPr>
                   <pic:blipFill>
-                    <a:blip r:embed="rId33" cstate="print">
+                    <a:blip r:embed="rId35" cstate="print">
                       <a:extLst>
                         <a:ext uri="{28A0092B-C50C-407E-A947-70E740481C1C}">
                           <a14:useLocalDpi xmlns:a14="http://schemas.microsoft.com/office/drawing/2010/main" val="0"/>
@@ -14036,8 +13667,8 @@
         </w:rPr>
         <w:t>Beispiel</w:t>
       </w:r>
-      <w:bookmarkEnd w:id="131"/>
-      <w:bookmarkEnd w:id="132"/>
+      <w:bookmarkEnd w:id="133"/>
+      <w:bookmarkEnd w:id="134"/>
       <w:proofErr w:type="spellEnd"/>
     </w:p>
     <w:p>
@@ -14289,7 +13920,21 @@
         <w:rPr>
           <w:lang w:val="fr-FR"/>
         </w:rPr>
-        <w:t xml:space="preserve"> (hier von </w:t>
+        <w:t xml:space="preserve"> (hier </w:t>
+      </w:r>
+      <w:proofErr w:type="spellStart"/>
+      <w:r>
+        <w:rPr>
+          <w:lang w:val="fr-FR"/>
+        </w:rPr>
+        <w:t>von</w:t>
+      </w:r>
+      <w:proofErr w:type="spellEnd"/>
+      <w:r>
+        <w:rPr>
+          <w:lang w:val="fr-FR"/>
+        </w:rPr>
+        <w:t xml:space="preserve"> </w:t>
       </w:r>
       <w:proofErr w:type="spellStart"/>
       <w:r>
@@ -14439,8 +14084,8 @@
         <w:pStyle w:val="Beschriftung"/>
         <w:jc w:val="right"/>
       </w:pPr>
-      <w:bookmarkStart w:id="133" w:name="_Toc414901995"/>
-      <w:bookmarkStart w:id="134" w:name="_Toc415058244"/>
+      <w:bookmarkStart w:id="135" w:name="_Toc414901995"/>
+      <w:bookmarkStart w:id="136" w:name="_Toc415058244"/>
       <w:proofErr w:type="spellStart"/>
       <w:r>
         <w:t>Abbildung</w:t>
@@ -14477,102 +14122,68 @@
       <w:proofErr w:type="spellEnd"/>
       <w:r>
         <w:t xml:space="preserve"> CAVE</w:t>
-      </w:r>
-      <w:bookmarkEnd w:id="133"/>
-      <w:bookmarkEnd w:id="134"/>
-    </w:p>
-    <w:p>
-      <w:pPr>
-        <w:pStyle w:val="berschrift2"/>
-        <w:jc w:val="both"/>
-      </w:pPr>
-      <w:bookmarkStart w:id="135" w:name="_Toc414901422"/>
-      <w:bookmarkStart w:id="136" w:name="_Toc415061353"/>
-      <w:r>
-        <w:t>Argumentation</w:t>
       </w:r>
       <w:bookmarkEnd w:id="135"/>
       <w:bookmarkEnd w:id="136"/>
     </w:p>
     <w:p>
       <w:pPr>
-        <w:pStyle w:val="berschrift3"/>
-        <w:jc w:val="both"/>
-      </w:pPr>
-      <w:bookmarkStart w:id="137" w:name="_Toc414901423"/>
-      <w:bookmarkStart w:id="138" w:name="_Toc415061354"/>
-      <w:r>
-        <w:t>Pro</w:t>
+        <w:pStyle w:val="berschrift2"/>
+        <w:jc w:val="both"/>
+      </w:pPr>
+      <w:bookmarkStart w:id="137" w:name="_Toc414901422"/>
+      <w:bookmarkStart w:id="138" w:name="_Toc415061353"/>
+      <w:r>
+        <w:t>Argumentation</w:t>
       </w:r>
       <w:bookmarkEnd w:id="137"/>
       <w:bookmarkEnd w:id="138"/>
     </w:p>
     <w:p>
       <w:pPr>
-        <w:pStyle w:val="berschrift4"/>
-        <w:jc w:val="both"/>
-      </w:pPr>
-      <w:bookmarkStart w:id="139" w:name="_Toc414901424"/>
-      <w:bookmarkStart w:id="140" w:name="_Toc415061355"/>
-      <w:r>
-        <w:t xml:space="preserve">Kein </w:t>
-      </w:r>
-      <w:proofErr w:type="spellStart"/>
-      <w:r>
-        <w:t>From</w:t>
-      </w:r>
-      <w:proofErr w:type="spellEnd"/>
-      <w:r>
-        <w:t xml:space="preserve"> </w:t>
-      </w:r>
-      <w:proofErr w:type="spellStart"/>
-      <w:r>
-        <w:t>Scratch</w:t>
+        <w:pStyle w:val="berschrift3"/>
+        <w:jc w:val="both"/>
+      </w:pPr>
+      <w:bookmarkStart w:id="139" w:name="_Toc414901423"/>
+      <w:bookmarkStart w:id="140" w:name="_Toc415061354"/>
+      <w:r>
+        <w:t>Pro</w:t>
       </w:r>
       <w:bookmarkEnd w:id="139"/>
       <w:bookmarkEnd w:id="140"/>
+    </w:p>
+    <w:p>
+      <w:pPr>
+        <w:pStyle w:val="berschrift4"/>
+        <w:jc w:val="both"/>
+      </w:pPr>
+      <w:bookmarkStart w:id="141" w:name="_Toc414901424"/>
+      <w:bookmarkStart w:id="142" w:name="_Toc415061355"/>
+      <w:r>
+        <w:t xml:space="preserve">Kein </w:t>
+      </w:r>
+      <w:proofErr w:type="spellStart"/>
+      <w:r>
+        <w:t>From</w:t>
+      </w:r>
       <w:proofErr w:type="spellEnd"/>
-    </w:p>
-    <w:p>
-      <w:pPr>
-        <w:jc w:val="both"/>
-      </w:pPr>
-      <w:r>
-        <w:t xml:space="preserve">Da es sich um eine professionelle Software handelt, würde viel oder fast alles an Programmierung ausserhalb von Unity entfallen. Ob Scripts (Kamera, Assets) angepasst oder selbst geschrieben werden müssen, oder eventuell sogar ein eigener Konfigurator (als Alternative zum </w:t>
+      <w:r>
+        <w:t xml:space="preserve"> </w:t>
       </w:r>
       <w:proofErr w:type="spellStart"/>
       <w:r>
-        <w:t>middleVR</w:t>
-      </w:r>
-      <w:proofErr w:type="spellEnd"/>
-      <w:r>
-        <w:t xml:space="preserve"> Konfigurator) erstellt werden müsste, ist unbekannt. </w:t>
-      </w:r>
-    </w:p>
-    <w:p>
-      <w:pPr>
-        <w:jc w:val="both"/>
-      </w:pPr>
-    </w:p>
-    <w:p>
-      <w:pPr>
-        <w:pStyle w:val="berschrift4"/>
-        <w:jc w:val="both"/>
-      </w:pPr>
-      <w:bookmarkStart w:id="141" w:name="_Toc414901425"/>
-      <w:bookmarkStart w:id="142" w:name="_Toc415061356"/>
-      <w:r>
-        <w:t>Aufwand</w:t>
+        <w:t>Scratch</w:t>
       </w:r>
       <w:bookmarkEnd w:id="141"/>
       <w:bookmarkEnd w:id="142"/>
-    </w:p>
-    <w:p>
-      <w:pPr>
-        <w:jc w:val="both"/>
-      </w:pPr>
-      <w:r>
-        <w:t xml:space="preserve">Da alle nötigen Parameter bereits vorhanden sind für den CAVE zu konfigurieren, fällt ein grosser Teil des Designs weg. Dies aber nur im optimalen Fall, wenn das komplette </w:t>
+      <w:proofErr w:type="spellEnd"/>
+    </w:p>
+    <w:p>
+      <w:pPr>
+        <w:jc w:val="both"/>
+      </w:pPr>
+      <w:r>
+        <w:t xml:space="preserve">Da es sich um eine professionelle Software handelt, würde viel oder fast alles an Programmierung ausserhalb von Unity entfallen. Ob Scripts (Kamera, Assets) angepasst oder selbst geschrieben werden müssen, oder eventuell sogar ein eigener Konfigurator (als Alternative zum </w:t>
       </w:r>
       <w:proofErr w:type="spellStart"/>
       <w:r>
@@ -14580,7 +14191,7 @@
       </w:r>
       <w:proofErr w:type="spellEnd"/>
       <w:r>
-        <w:t xml:space="preserve"> verwendet werden kann.</w:t>
+        <w:t xml:space="preserve"> Konfigurator) erstellt werden müsste, ist unbekannt. </w:t>
       </w:r>
     </w:p>
     <w:p>
@@ -14593,10 +14204,10 @@
         <w:pStyle w:val="berschrift4"/>
         <w:jc w:val="both"/>
       </w:pPr>
-      <w:bookmarkStart w:id="143" w:name="_Toc414901426"/>
-      <w:bookmarkStart w:id="144" w:name="_Toc415061357"/>
-      <w:r>
-        <w:t>Support</w:t>
+      <w:bookmarkStart w:id="143" w:name="_Toc414901425"/>
+      <w:bookmarkStart w:id="144" w:name="_Toc415061356"/>
+      <w:r>
+        <w:t>Aufwand</w:t>
       </w:r>
       <w:bookmarkEnd w:id="143"/>
       <w:bookmarkEnd w:id="144"/>
@@ -14605,84 +14216,76 @@
       <w:pPr>
         <w:jc w:val="both"/>
       </w:pPr>
+      <w:r>
+        <w:t xml:space="preserve">Da alle nötigen Parameter bereits vorhanden sind für den CAVE zu konfigurieren, fällt ein grosser Teil des Designs weg. Dies aber nur im optimalen Fall, wenn das komplette </w:t>
+      </w:r>
       <w:proofErr w:type="spellStart"/>
       <w:r>
         <w:t>middleVR</w:t>
       </w:r>
       <w:proofErr w:type="spellEnd"/>
       <w:r>
-        <w:t xml:space="preserve"> ist ein Produkt, welches in mehreren Lizenzmodellen kommt. Somit wäre auch ein aktueller Support vorhanden. </w:t>
-      </w:r>
-    </w:p>
-    <w:p>
-      <w:pPr>
-        <w:jc w:val="both"/>
-      </w:pPr>
-    </w:p>
-    <w:p>
-      <w:pPr>
-        <w:pStyle w:val="berschrift3"/>
-        <w:jc w:val="both"/>
-      </w:pPr>
-      <w:bookmarkStart w:id="145" w:name="_Toc414901427"/>
-      <w:bookmarkStart w:id="146" w:name="_Toc415061358"/>
-      <w:r>
-        <w:t>Kontra</w:t>
+        <w:t xml:space="preserve"> verwendet werden kann.</w:t>
+      </w:r>
+    </w:p>
+    <w:p>
+      <w:pPr>
+        <w:jc w:val="both"/>
+      </w:pPr>
+    </w:p>
+    <w:p>
+      <w:pPr>
+        <w:pStyle w:val="berschrift4"/>
+        <w:jc w:val="both"/>
+      </w:pPr>
+      <w:bookmarkStart w:id="145" w:name="_Toc414901426"/>
+      <w:bookmarkStart w:id="146" w:name="_Toc415061357"/>
+      <w:r>
+        <w:t>Support</w:t>
       </w:r>
       <w:bookmarkEnd w:id="145"/>
       <w:bookmarkEnd w:id="146"/>
     </w:p>
     <w:p>
       <w:pPr>
-        <w:pStyle w:val="berschrift4"/>
-        <w:jc w:val="both"/>
-      </w:pPr>
-      <w:bookmarkStart w:id="147" w:name="_Toc414901428"/>
-      <w:bookmarkStart w:id="148" w:name="_Toc415061359"/>
-      <w:r>
-        <w:t>Abhängigkeit</w:t>
+        <w:jc w:val="both"/>
+      </w:pPr>
+      <w:proofErr w:type="spellStart"/>
+      <w:r>
+        <w:t>middleVR</w:t>
+      </w:r>
+      <w:proofErr w:type="spellEnd"/>
+      <w:r>
+        <w:t xml:space="preserve"> ist ein Produkt, welches in mehreren Lizenzmodellen kommt. Somit wäre auch ein aktueller Support vorhanden. </w:t>
+      </w:r>
+    </w:p>
+    <w:p>
+      <w:pPr>
+        <w:jc w:val="both"/>
+      </w:pPr>
+    </w:p>
+    <w:p>
+      <w:pPr>
+        <w:pStyle w:val="berschrift3"/>
+        <w:jc w:val="both"/>
+      </w:pPr>
+      <w:bookmarkStart w:id="147" w:name="_Toc414901427"/>
+      <w:bookmarkStart w:id="148" w:name="_Toc415061358"/>
+      <w:r>
+        <w:t>Kontra</w:t>
       </w:r>
       <w:bookmarkEnd w:id="147"/>
       <w:bookmarkEnd w:id="148"/>
     </w:p>
     <w:p>
       <w:pPr>
-        <w:jc w:val="both"/>
-      </w:pPr>
-      <w:r>
-        <w:t xml:space="preserve">Mit dieser Lösung sind wir fast oder komplett an </w:t>
-      </w:r>
-      <w:proofErr w:type="spellStart"/>
-      <w:r>
-        <w:t>middleVR</w:t>
-      </w:r>
-      <w:proofErr w:type="spellEnd"/>
-      <w:r>
-        <w:t xml:space="preserve"> gebunden. Falls während der </w:t>
-      </w:r>
-      <w:proofErr w:type="spellStart"/>
-      <w:r>
-        <w:t>Prototyping</w:t>
-      </w:r>
-      <w:proofErr w:type="spellEnd"/>
-      <w:r>
-        <w:t xml:space="preserve"> Phase unüberbrückbare Probleme auftreten, könnte das Projekt nicht realisiert werden.</w:t>
-      </w:r>
-    </w:p>
-    <w:p>
-      <w:pPr>
-        <w:jc w:val="both"/>
-      </w:pPr>
-    </w:p>
-    <w:p>
-      <w:pPr>
         <w:pStyle w:val="berschrift4"/>
         <w:jc w:val="both"/>
       </w:pPr>
-      <w:bookmarkStart w:id="149" w:name="_Toc414901429"/>
-      <w:bookmarkStart w:id="150" w:name="_Toc415061360"/>
-      <w:r>
-        <w:t>Eigenanteil</w:t>
+      <w:bookmarkStart w:id="149" w:name="_Toc414901428"/>
+      <w:bookmarkStart w:id="150" w:name="_Toc415061359"/>
+      <w:r>
+        <w:t>Abhängigkeit</w:t>
       </w:r>
       <w:bookmarkEnd w:id="149"/>
       <w:bookmarkEnd w:id="150"/>
@@ -14692,31 +14295,39 @@
         <w:jc w:val="both"/>
       </w:pPr>
       <w:r>
-        <w:t>Für den Stolz der CPVR-Studenten ist es auch wichtig, einen signifikanten Eigenanteil beizusteuern.</w:t>
-      </w:r>
-    </w:p>
-    <w:p>
-      <w:pPr>
-        <w:jc w:val="both"/>
-      </w:pPr>
-      <w:r>
-        <w:t xml:space="preserve">Im günstigsten Fall funktioniert die Software nach kurzer Konfiguration. </w:t>
-      </w:r>
-    </w:p>
-    <w:p>
-      <w:pPr>
-        <w:jc w:val="both"/>
-      </w:pPr>
-    </w:p>
-    <w:p>
-      <w:pPr>
-        <w:pStyle w:val="berschrift2"/>
-        <w:jc w:val="both"/>
-      </w:pPr>
-      <w:bookmarkStart w:id="151" w:name="_Toc414901430"/>
-      <w:bookmarkStart w:id="152" w:name="_Toc415061361"/>
-      <w:r>
-        <w:t>Zusammenfassung</w:t>
+        <w:t xml:space="preserve">Mit dieser Lösung sind wir fast oder komplett an </w:t>
+      </w:r>
+      <w:proofErr w:type="spellStart"/>
+      <w:r>
+        <w:t>middleVR</w:t>
+      </w:r>
+      <w:proofErr w:type="spellEnd"/>
+      <w:r>
+        <w:t xml:space="preserve"> gebunden. Falls während der </w:t>
+      </w:r>
+      <w:proofErr w:type="spellStart"/>
+      <w:r>
+        <w:t>Prototyping</w:t>
+      </w:r>
+      <w:proofErr w:type="spellEnd"/>
+      <w:r>
+        <w:t xml:space="preserve"> Phase unüberbrückbare Probleme auftreten, könnte das Projekt nicht realisiert werden.</w:t>
+      </w:r>
+    </w:p>
+    <w:p>
+      <w:pPr>
+        <w:jc w:val="both"/>
+      </w:pPr>
+    </w:p>
+    <w:p>
+      <w:pPr>
+        <w:pStyle w:val="berschrift4"/>
+        <w:jc w:val="both"/>
+      </w:pPr>
+      <w:bookmarkStart w:id="151" w:name="_Toc414901429"/>
+      <w:bookmarkStart w:id="152" w:name="_Toc415061360"/>
+      <w:r>
+        <w:t>Eigenanteil</w:t>
       </w:r>
       <w:bookmarkEnd w:id="151"/>
       <w:bookmarkEnd w:id="152"/>
@@ -14725,6 +14336,35 @@
       <w:pPr>
         <w:jc w:val="both"/>
       </w:pPr>
+      <w:r>
+        <w:t>Für den Stolz der CPVR-Studenten ist es auch wichtig, einen signifikanten Eigenanteil beizusteuern.</w:t>
+      </w:r>
+    </w:p>
+    <w:p>
+      <w:pPr>
+        <w:jc w:val="both"/>
+      </w:pPr>
+      <w:r>
+        <w:t xml:space="preserve">Im günstigsten Fall funktioniert die Software nach kurzer Konfiguration. </w:t>
+      </w:r>
+    </w:p>
+    <w:p>
+      <w:pPr>
+        <w:pStyle w:val="berschrift2"/>
+        <w:jc w:val="both"/>
+      </w:pPr>
+      <w:bookmarkStart w:id="153" w:name="_Toc414901430"/>
+      <w:bookmarkStart w:id="154" w:name="_Toc415061361"/>
+      <w:r>
+        <w:t>Zusammenfassung</w:t>
+      </w:r>
+      <w:bookmarkEnd w:id="153"/>
+      <w:bookmarkEnd w:id="154"/>
+    </w:p>
+    <w:p>
+      <w:pPr>
+        <w:jc w:val="both"/>
+      </w:pPr>
       <w:proofErr w:type="spellStart"/>
       <w:r>
         <w:t>middleVR</w:t>
@@ -14739,50 +14379,70 @@
       </w:r>
       <w:proofErr w:type="spellEnd"/>
       <w:r>
-        <w:t xml:space="preserve"> entschieden werden, ob die vorhandenen Features, Möglichkeiten und Dokumentationen ausreichend sind, um den CAVE der BFH abzubilden. </w:t>
-      </w:r>
-    </w:p>
-    <w:p>
-      <w:pPr>
-        <w:jc w:val="both"/>
-      </w:pPr>
-    </w:p>
-    <w:p>
-      <w:pPr>
-        <w:jc w:val="both"/>
-      </w:pPr>
-    </w:p>
-    <w:p>
-      <w:pPr>
-        <w:jc w:val="both"/>
-      </w:pPr>
-    </w:p>
-    <w:p>
-      <w:pPr>
-        <w:jc w:val="both"/>
-      </w:pPr>
+        <w:t xml:space="preserve"> entschieden werden, ob die vorhandenen Features, Möglichkeiten und Dokumentationen ausreichend sind, </w:t>
+      </w:r>
+      <w:r>
+        <w:t>um den CAVE der BFH abzubilden.</w:t>
+      </w:r>
+    </w:p>
+    <w:p>
+      <w:pPr>
+        <w:jc w:val="both"/>
+      </w:pPr>
+    </w:p>
+    <w:p>
+      <w:pPr>
+        <w:jc w:val="both"/>
+      </w:pPr>
+    </w:p>
+    <w:p>
+      <w:pPr>
+        <w:jc w:val="both"/>
+      </w:pPr>
+    </w:p>
+    <w:p>
+      <w:pPr>
+        <w:jc w:val="both"/>
+      </w:pPr>
+    </w:p>
+    <w:p>
+      <w:pPr>
+        <w:spacing w:line="240" w:lineRule="auto"/>
+        <w:rPr>
+          <w:rFonts w:eastAsia="Times New Roman"/>
+          <w:bCs/>
+          <w:sz w:val="28"/>
+          <w:szCs w:val="28"/>
+        </w:rPr>
+      </w:pPr>
+      <w:bookmarkStart w:id="155" w:name="_Toc415061362"/>
+      <w:r>
+        <w:br w:type="page"/>
+      </w:r>
     </w:p>
     <w:p>
       <w:pPr>
         <w:pStyle w:val="berschrift1"/>
         <w:jc w:val="both"/>
       </w:pPr>
-      <w:bookmarkStart w:id="153" w:name="_Toc415061362"/>
       <w:r>
         <w:lastRenderedPageBreak/>
         <w:t>Gegenüberstellung</w:t>
       </w:r>
-      <w:bookmarkEnd w:id="153"/>
-    </w:p>
-    <w:p>
-      <w:r>
-        <w:t xml:space="preserve">Aufgrund der Analysen wurden die Pros und Kontras zusammengefasst, damit sie vergleichbar werden. Folgende Kategorien wurden erstellt, sowie kurze Erklärungen </w:t>
-      </w:r>
-      <w:r>
-        <w:t xml:space="preserve">und der vergebene Wert </w:t>
-      </w:r>
-      <w:r>
-        <w:t>dazu:</w:t>
+      <w:bookmarkEnd w:id="155"/>
+    </w:p>
+    <w:p>
+      <w:r>
+        <w:t>Basierend auf den</w:t>
+      </w:r>
+      <w:r>
+        <w:t xml:space="preserve"> Analysen wurden die Pros und Kontras zusammengefasst, </w:t>
+      </w:r>
+      <w:r>
+        <w:t>um einen Vergleich aufzustellen</w:t>
+      </w:r>
+      <w:r>
+        <w:t xml:space="preserve">. Die verschiedenen Kategorien werden kurz erläutert und mit einer Relevanz gewichtet. </w:t>
       </w:r>
     </w:p>
     <w:p/>
@@ -14863,8 +14523,13 @@
           </w:tcPr>
           <w:p>
             <w:r>
+              <w:t xml:space="preserve">Verbindung zu </w:t>
+            </w:r>
+            <w:proofErr w:type="spellStart"/>
+            <w:r>
               <w:t>Unity</w:t>
             </w:r>
+            <w:proofErr w:type="spellEnd"/>
           </w:p>
         </w:tc>
         <w:tc>
@@ -14922,7 +14587,10 @@
             </w:pPr>
             <w:proofErr w:type="spellStart"/>
             <w:r>
-              <w:t>Chronium</w:t>
+              <w:t>Chrom</w:t>
+            </w:r>
+            <w:r>
+              <w:t>ium</w:t>
             </w:r>
             <w:proofErr w:type="spellEnd"/>
             <w:r>
@@ -14947,18 +14615,35 @@
             <w:tcW w:w="1797" w:type="dxa"/>
           </w:tcPr>
           <w:p>
-            <w:proofErr w:type="spellStart"/>
+            <w:pPr>
+              <w:pStyle w:val="Listenabsatz"/>
+              <w:numPr>
+                <w:ilvl w:val="0"/>
+                <w:numId w:val="40"/>
+              </w:numPr>
+              <w:ind w:left="142" w:hanging="141"/>
+            </w:pPr>
             <w:r>
-              <w:t>Steroskopie</w:t>
+              <w:t>Ster</w:t>
             </w:r>
-            <w:proofErr w:type="spellEnd"/>
             <w:r>
-              <w:t xml:space="preserve"> gegeben;</w:t>
+              <w:t>e</w:t>
+            </w:r>
+            <w:r>
+              <w:t>oskopie</w:t>
             </w:r>
           </w:p>
           <w:p>
+            <w:pPr>
+              <w:pStyle w:val="Listenabsatz"/>
+              <w:numPr>
+                <w:ilvl w:val="0"/>
+                <w:numId w:val="40"/>
+              </w:numPr>
+              <w:ind w:left="142" w:hanging="141"/>
+            </w:pPr>
             <w:r>
-              <w:t>Aufteilung der Monitore;</w:t>
+              <w:t>Aufteilung der Monitore</w:t>
             </w:r>
           </w:p>
         </w:tc>
@@ -15168,7 +14853,7 @@
           </w:tcPr>
           <w:p>
             <w:r>
-              <w:t>Sollte prinzipiell alles machbar sein</w:t>
+              <w:t>Mit entsprechendem Aufwand alles machbar</w:t>
             </w:r>
           </w:p>
         </w:tc>
@@ -15282,9 +14967,11 @@
             <w:tcW w:w="1797" w:type="dxa"/>
           </w:tcPr>
           <w:p>
+            <w:bookmarkStart w:id="156" w:name="_GoBack"/>
             <w:r>
               <w:t>Problemlos</w:t>
             </w:r>
+            <w:bookmarkEnd w:id="156"/>
           </w:p>
         </w:tc>
         <w:tc>
@@ -15370,7 +15057,10 @@
             </w:pPr>
             <w:proofErr w:type="spellStart"/>
             <w:r>
-              <w:t>Chronium</w:t>
+              <w:t>Chrom</w:t>
+            </w:r>
+            <w:r>
+              <w:t>ium</w:t>
             </w:r>
             <w:proofErr w:type="spellEnd"/>
             <w:r>
@@ -15774,17 +15464,17 @@
         <w:t>(Info: Falls es nicht genau bekannt war, wurde mit der vorhandenen Erfahrung geschätzt)</w:t>
       </w:r>
     </w:p>
-    <w:p/>
     <w:p>
       <w:r>
         <w:rPr>
           <w:noProof/>
-          <w:lang w:eastAsia="de-CH"/>
-        </w:rPr>
+          <w:lang w:val="en-US"/>
+        </w:rPr>
+        <w:lastRenderedPageBreak/>
         <mc:AlternateContent>
           <mc:Choice Requires="wpg">
             <w:drawing>
-              <wp:anchor distT="0" distB="0" distL="114300" distR="114300" simplePos="0" relativeHeight="251683840" behindDoc="0" locked="0" layoutInCell="1" allowOverlap="1">
+              <wp:anchor distT="0" distB="0" distL="114300" distR="114300" simplePos="0" relativeHeight="251683840" behindDoc="0" locked="0" layoutInCell="1" allowOverlap="1" wp14:anchorId="08E49518" wp14:editId="44386C4C">
                 <wp:simplePos x="0" y="0"/>
                 <wp:positionH relativeFrom="column">
                   <wp:posOffset>3175</wp:posOffset>
@@ -15829,7 +15519,7 @@
                           </wpg:xfrm>
                           <a:graphic>
                             <a:graphicData uri="http://schemas.openxmlformats.org/drawingml/2006/chart">
-                              <c:chart xmlns:c="http://schemas.openxmlformats.org/drawingml/2006/chart" xmlns:r="http://schemas.openxmlformats.org/officeDocument/2006/relationships" r:id="rId34"/>
+                              <c:chart xmlns:c="http://schemas.openxmlformats.org/drawingml/2006/chart" xmlns:r="http://schemas.openxmlformats.org/officeDocument/2006/relationships" r:id="rId36"/>
                             </a:graphicData>
                           </a:graphic>
                         </wpg:graphicFrame>
@@ -15909,7 +15599,7 @@
                                 </w:r>
                                 <w:proofErr w:type="spellStart"/>
                                 <w:r>
-                                  <w:t>Chronium</w:t>
+                                  <w:t>Chromium</w:t>
                                 </w:r>
                                 <w:proofErr w:type="spellEnd"/>
                               </w:p>
@@ -15943,7 +15633,7 @@
                           </wpg:xfrm>
                           <a:graphic>
                             <a:graphicData uri="http://schemas.openxmlformats.org/drawingml/2006/chart">
-                              <c:chart xmlns:c="http://schemas.openxmlformats.org/drawingml/2006/chart" xmlns:r="http://schemas.openxmlformats.org/officeDocument/2006/relationships" r:id="rId35"/>
+                              <c:chart xmlns:c="http://schemas.openxmlformats.org/drawingml/2006/chart" xmlns:r="http://schemas.openxmlformats.org/officeDocument/2006/relationships" r:id="rId37"/>
                             </a:graphicData>
                           </a:graphic>
                         </wpg:graphicFrame>
@@ -16065,7 +15755,7 @@
                           </wpg:xfrm>
                           <a:graphic>
                             <a:graphicData uri="http://schemas.openxmlformats.org/drawingml/2006/chart">
-                              <c:chart xmlns:c="http://schemas.openxmlformats.org/drawingml/2006/chart" xmlns:r="http://schemas.openxmlformats.org/officeDocument/2006/relationships" r:id="rId36"/>
+                              <c:chart xmlns:c="http://schemas.openxmlformats.org/drawingml/2006/chart" xmlns:r="http://schemas.openxmlformats.org/officeDocument/2006/relationships" r:id="rId38"/>
                             </a:graphicData>
                           </a:graphic>
                         </wpg:graphicFrame>
@@ -16179,7 +15869,7 @@
                           </wpg:xfrm>
                           <a:graphic>
                             <a:graphicData uri="http://schemas.openxmlformats.org/drawingml/2006/chart">
-                              <c:chart xmlns:c="http://schemas.openxmlformats.org/drawingml/2006/chart" xmlns:r="http://schemas.openxmlformats.org/officeDocument/2006/relationships" r:id="rId37"/>
+                              <c:chart xmlns:c="http://schemas.openxmlformats.org/drawingml/2006/chart" xmlns:r="http://schemas.openxmlformats.org/officeDocument/2006/relationships" r:id="rId39"/>
                             </a:graphicData>
                           </a:graphic>
                         </wpg:graphicFrame>
@@ -16276,13 +15966,16 @@
                     </wpg:wgp>
                   </a:graphicData>
                 </a:graphic>
+                <wp14:sizeRelV relativeFrom="margin">
+                  <wp14:pctHeight>0</wp14:pctHeight>
+                </wp14:sizeRelV>
               </wp:anchor>
             </w:drawing>
           </mc:Choice>
           <mc:Fallback>
             <w:pict>
-              <v:group id="Gruppieren 18" o:spid="_x0000_s1028" style="position:absolute;margin-left:.25pt;margin-top:14.7pt;width:472pt;height:499.8pt;z-index:251683840" coordsize="59944,63474" o:gfxdata="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">
-                <v:group id="Gruppieren 29" o:spid="_x0000_s1029" style="position:absolute;left:31146;width:28798;height:29660" coordsize="28797,29660" o:gfxdata="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">
+              <v:group w14:anchorId="08E49518" id="Gruppieren 18" o:spid="_x0000_s1029" style="position:absolute;margin-left:.25pt;margin-top:14.7pt;width:472pt;height:499.8pt;z-index:251683840;mso-height-relative:margin" coordsize="59944,63474" o:gfxdata="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">
+                <v:group id="Gruppieren 29" o:spid="_x0000_s1030" style="position:absolute;left:31146;width:28798;height:29660" coordsize="28797,29660" o:gfxdata="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">
                   <v:shapetype id="_x0000_t75" coordsize="21600,21600" o:spt="75" o:preferrelative="t" path="m@4@5l@4@11@9@11@9@5xe" filled="f" stroked="f">
                     <v:stroke joinstyle="miter"/>
                     <v:formulas>
@@ -16302,15 +15995,11 @@
                     <v:path o:extrusionok="f" gradientshapeok="t" o:connecttype="rect"/>
                     <o:lock v:ext="edit" aspectratio="t"/>
                   </v:shapetype>
-                  <v:shape id="Diagramm 6" o:spid="_x0000_s1030" type="#_x0000_t75" style="position:absolute;left:-57;top:-60;width:28894;height:25297;visibility:visible" o:gfxdata="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">
-                    <v:imagedata r:id="rId38" o:title=""/>
+                  <v:shape id="Diagramm 6" o:spid="_x0000_s1031" type="#_x0000_t75" style="position:absolute;left:-57;top:-60;width:28894;height:25297;visibility:visible" o:gfxdata="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">
+                    <v:imagedata r:id="rId40" o:title=""/>
                     <o:lock v:ext="edit" aspectratio="f"/>
                   </v:shape>
-                  <v:shapetype id="_x0000_t202" coordsize="21600,21600" o:spt="202" path="m,l,21600r21600,l21600,xe">
-                    <v:stroke joinstyle="miter"/>
-                    <v:path gradientshapeok="t" o:connecttype="rect"/>
-                  </v:shapetype>
-                  <v:shape id="Textfeld 25" o:spid="_x0000_s1031" type="#_x0000_t202" style="position:absolute;top:25812;width:28797;height:3848;visibility:visible;mso-wrap-style:square;v-text-anchor:top" o:gfxdata="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" stroked="f">
+                  <v:shape id="Textfeld 25" o:spid="_x0000_s1032" type="#_x0000_t202" style="position:absolute;top:25812;width:28797;height:3848;visibility:visible;mso-wrap-style:square;v-text-anchor:top" o:gfxdata="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" stroked="f">
                     <v:textbox style="mso-fit-shape-to-text:t" inset="0,0,0,0">
                       <w:txbxContent>
                         <w:p>
@@ -16368,7 +16057,7 @@
                           </w:r>
                           <w:proofErr w:type="spellStart"/>
                           <w:r>
-                            <w:t>Chronium</w:t>
+                            <w:t>Chromium</w:t>
                           </w:r>
                           <w:proofErr w:type="spellEnd"/>
                         </w:p>
@@ -16376,12 +16065,12 @@
                     </v:textbox>
                   </v:shape>
                 </v:group>
-                <v:group id="Gruppieren 30" o:spid="_x0000_s1032" style="position:absolute;top:33623;width:28797;height:29756" coordsize="28797,29756" o:gfxdata="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">
-                  <v:shape id="Diagramm 22" o:spid="_x0000_s1033" type="#_x0000_t75" style="position:absolute;left:-60;top:-34;width:28894;height:25298;visibility:visible" o:gfxdata="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">
-                    <v:imagedata r:id="rId39" o:title=""/>
+                <v:group id="Gruppieren 30" o:spid="_x0000_s1033" style="position:absolute;top:33623;width:28797;height:29756" coordsize="28797,29756" o:gfxdata="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">
+                  <v:shape id="Diagramm 22" o:spid="_x0000_s1034" type="#_x0000_t75" style="position:absolute;left:-60;top:-34;width:28894;height:25298;visibility:visible" o:gfxdata="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">
+                    <v:imagedata r:id="rId41" o:title=""/>
                     <o:lock v:ext="edit" aspectratio="f"/>
                   </v:shape>
-                  <v:shape id="Textfeld 26" o:spid="_x0000_s1034" type="#_x0000_t202" style="position:absolute;top:25908;width:28797;height:3848;visibility:visible;mso-wrap-style:square;v-text-anchor:top" o:gfxdata="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" stroked="f">
+                  <v:shape id="Textfeld 26" o:spid="_x0000_s1035" type="#_x0000_t202" style="position:absolute;top:25908;width:28797;height:3848;visibility:visible;mso-wrap-style:square;v-text-anchor:top" o:gfxdata="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" stroked="f">
                     <v:textbox style="mso-fit-shape-to-text:t" inset="0,0,0,0">
                       <w:txbxContent>
                         <w:p>
@@ -16455,12 +16144,12 @@
                     </v:textbox>
                   </v:shape>
                 </v:group>
-                <v:group id="Gruppieren 32" o:spid="_x0000_s1035" style="position:absolute;left:31146;top:33718;width:28798;height:29756" coordsize="28797,29756" o:gfxdata="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">
-                  <v:shape id="Diagramm 23" o:spid="_x0000_s1036" type="#_x0000_t75" style="position:absolute;left:-57;top:-68;width:28894;height:25297;visibility:visible" o:gfxdata="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">
-                    <v:imagedata r:id="rId40" o:title=""/>
+                <v:group id="Gruppieren 32" o:spid="_x0000_s1036" style="position:absolute;left:31146;top:33718;width:28798;height:29756" coordsize="28797,29756" o:gfxdata="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">
+                  <v:shape id="Diagramm 23" o:spid="_x0000_s1037" type="#_x0000_t75" style="position:absolute;left:-57;top:-68;width:28894;height:25297;visibility:visible" o:gfxdata="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">
+                    <v:imagedata r:id="rId42" o:title=""/>
                     <o:lock v:ext="edit" aspectratio="f"/>
                   </v:shape>
-                  <v:shape id="Textfeld 27" o:spid="_x0000_s1037" type="#_x0000_t202" style="position:absolute;top:25908;width:28797;height:3848;visibility:visible;mso-wrap-style:square;v-text-anchor:top" o:gfxdata="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" stroked="f">
+                  <v:shape id="Textfeld 27" o:spid="_x0000_s1038" type="#_x0000_t202" style="position:absolute;top:25908;width:28797;height:3848;visibility:visible;mso-wrap-style:square;v-text-anchor:top" o:gfxdata="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" stroked="f">
                     <v:textbox style="mso-fit-shape-to-text:t" inset="0,0,0,0">
                       <w:txbxContent>
                         <w:p>
@@ -16526,12 +16215,12 @@
                     </v:textbox>
                   </v:shape>
                 </v:group>
-                <v:group id="Gruppieren 28" o:spid="_x0000_s1038" style="position:absolute;top:95;width:28797;height:29661" coordsize="28797,29660" o:gfxdata="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">
-                  <v:shape id="Diagramm 9" o:spid="_x0000_s1039" type="#_x0000_t75" style="position:absolute;left:-60;top:-34;width:28894;height:25298;visibility:visible" o:gfxdata="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">
-                    <v:imagedata r:id="rId41" o:title=""/>
+                <v:group id="Gruppieren 28" o:spid="_x0000_s1039" style="position:absolute;top:95;width:28797;height:29661" coordsize="28797,29660" o:gfxdata="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">
+                  <v:shape id="Diagramm 9" o:spid="_x0000_s1040" type="#_x0000_t75" style="position:absolute;left:-60;top:-34;width:28894;height:25298;visibility:visible" o:gfxdata="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">
+                    <v:imagedata r:id="rId43" o:title=""/>
                     <o:lock v:ext="edit" aspectratio="f"/>
                   </v:shape>
-                  <v:shape id="Textfeld 24" o:spid="_x0000_s1040" type="#_x0000_t202" style="position:absolute;top:25812;width:28797;height:3848;visibility:visible;mso-wrap-style:square;v-text-anchor:top" o:gfxdata="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" stroked="f">
+                  <v:shape id="Textfeld 24" o:spid="_x0000_s1041" type="#_x0000_t202" style="position:absolute;top:25812;width:28797;height:3848;visibility:visible;mso-wrap-style:square;v-text-anchor:top" o:gfxdata="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" stroked="f">
                     <v:textbox style="mso-fit-shape-to-text:t" inset="0,0,0,0">
                       <w:txbxContent>
                         <w:p>
@@ -16679,17 +16368,16 @@
         <w:pStyle w:val="berschrift1"/>
         <w:jc w:val="both"/>
       </w:pPr>
-      <w:bookmarkStart w:id="154" w:name="_Toc415061363"/>
+      <w:bookmarkStart w:id="157" w:name="_Toc415061363"/>
       <w:r>
         <w:t>Entscheid</w:t>
       </w:r>
-      <w:bookmarkEnd w:id="154"/>
-    </w:p>
-    <w:p>
-      <w:pPr>
-        <w:jc w:val="both"/>
-      </w:pPr>
-      <w:bookmarkStart w:id="155" w:name="_GoBack"/>
+      <w:bookmarkEnd w:id="157"/>
+    </w:p>
+    <w:p>
+      <w:pPr>
+        <w:jc w:val="both"/>
+      </w:pPr>
     </w:p>
     <w:p>
       <w:pPr>
@@ -16706,12 +16394,11 @@
         <w:pStyle w:val="berschrift1"/>
         <w:jc w:val="both"/>
       </w:pPr>
-      <w:bookmarkStart w:id="156" w:name="_Toc415061364"/>
-      <w:bookmarkEnd w:id="155"/>
+      <w:bookmarkStart w:id="158" w:name="_Toc415061364"/>
       <w:r>
         <w:t>Abbildungsverzeichnis</w:t>
       </w:r>
-      <w:bookmarkEnd w:id="156"/>
+      <w:bookmarkEnd w:id="158"/>
     </w:p>
     <w:p>
       <w:pPr>
@@ -17135,11 +16822,11 @@
         <w:pStyle w:val="berschrift1"/>
         <w:jc w:val="both"/>
       </w:pPr>
-      <w:bookmarkStart w:id="157" w:name="_Toc415061365"/>
+      <w:bookmarkStart w:id="159" w:name="_Toc415061365"/>
       <w:r>
         <w:t>Tabellenverzeichnis</w:t>
       </w:r>
-      <w:bookmarkEnd w:id="157"/>
+      <w:bookmarkEnd w:id="159"/>
     </w:p>
     <w:p>
       <w:pPr>
@@ -17307,11 +16994,11 @@
         <w:pStyle w:val="berschrift1"/>
         <w:jc w:val="both"/>
       </w:pPr>
-      <w:bookmarkStart w:id="158" w:name="_Toc415061366"/>
+      <w:bookmarkStart w:id="160" w:name="_Toc415061366"/>
       <w:r>
         <w:t>Glossar</w:t>
       </w:r>
-      <w:bookmarkEnd w:id="158"/>
+      <w:bookmarkEnd w:id="160"/>
     </w:p>
     <w:p>
       <w:pPr>
@@ -17591,11 +17278,11 @@
         <w:pStyle w:val="berschrift1"/>
         <w:jc w:val="both"/>
       </w:pPr>
-      <w:bookmarkStart w:id="159" w:name="_Toc415061367"/>
+      <w:bookmarkStart w:id="161" w:name="_Toc415061367"/>
       <w:r>
         <w:t>Literaturverzeichnis</w:t>
       </w:r>
-      <w:bookmarkEnd w:id="159"/>
+      <w:bookmarkEnd w:id="161"/>
     </w:p>
     <w:p>
       <w:pPr>
@@ -17694,23 +17381,23 @@
         <w:pStyle w:val="berschrift1"/>
         <w:jc w:val="both"/>
       </w:pPr>
-      <w:bookmarkStart w:id="160" w:name="_Toc415061368"/>
+      <w:bookmarkStart w:id="162" w:name="_Toc415061368"/>
       <w:r>
         <w:lastRenderedPageBreak/>
         <w:t>Anhang</w:t>
       </w:r>
-      <w:bookmarkEnd w:id="160"/>
+      <w:bookmarkEnd w:id="162"/>
     </w:p>
     <w:p>
       <w:pPr>
         <w:pStyle w:val="berschrift1"/>
         <w:jc w:val="both"/>
       </w:pPr>
-      <w:bookmarkStart w:id="161" w:name="_Toc415061369"/>
+      <w:bookmarkStart w:id="163" w:name="_Toc415061369"/>
       <w:r>
         <w:t>Versionskontrolle</w:t>
       </w:r>
-      <w:bookmarkEnd w:id="161"/>
+      <w:bookmarkEnd w:id="163"/>
     </w:p>
     <w:tbl>
       <w:tblPr>
@@ -18032,7 +17719,7 @@
       <w:rPr>
         <w:noProof/>
         <w:color w:val="697D91"/>
-        <w:lang w:eastAsia="de-CH"/>
+        <w:lang w:val="en-US"/>
       </w:rPr>
       <mc:AlternateContent>
         <mc:Choice Requires="wps">
@@ -18122,7 +17809,7 @@
                               <w:sz w:val="16"/>
                               <w:szCs w:val="16"/>
                             </w:rPr>
-                            <w:t>20</w:t>
+                            <w:t>21</w:t>
                           </w:r>
                           <w:r>
                             <w:rPr>
@@ -18155,7 +17842,7 @@
               <v:stroke joinstyle="miter"/>
               <v:path gradientshapeok="t" o:connecttype="rect"/>
             </v:shapetype>
-            <v:shape id="Text Box 12" o:spid="_x0000_s1041" type="#_x0000_t202" style="position:absolute;margin-left:512.55pt;margin-top:805.1pt;width:33.4pt;height:11.8pt;z-index:251658240;visibility:visible;mso-wrap-style:square;mso-width-percent:0;mso-height-percent:0;mso-wrap-distance-left:9pt;mso-wrap-distance-top:0;mso-wrap-distance-right:9pt;mso-wrap-distance-bottom:0;mso-position-horizontal:absolute;mso-position-horizontal-relative:page;mso-position-vertical:absolute;mso-position-vertical-relative:page;mso-width-percent:0;mso-height-percent:0;mso-width-relative:page;mso-height-relative:page;v-text-anchor:top" o:gfxdata="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" o:allowoverlap="f" stroked="f">
+            <v:shape id="Text Box 12" o:spid="_x0000_s1042" type="#_x0000_t202" style="position:absolute;margin-left:512.55pt;margin-top:805.1pt;width:33.4pt;height:11.8pt;z-index:251658240;visibility:visible;mso-wrap-style:square;mso-width-percent:0;mso-height-percent:0;mso-wrap-distance-left:9pt;mso-wrap-distance-top:0;mso-wrap-distance-right:9pt;mso-wrap-distance-bottom:0;mso-position-horizontal:absolute;mso-position-horizontal-relative:page;mso-position-vertical:absolute;mso-position-vertical-relative:page;mso-width-percent:0;mso-height-percent:0;mso-width-relative:page;mso-height-relative:page;v-text-anchor:top" o:gfxdata="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" o:allowoverlap="f" stroked="f">
               <v:textbox inset="0,0,0,0">
                 <w:txbxContent>
                   <w:p>
@@ -18193,7 +17880,7 @@
                         <w:sz w:val="16"/>
                         <w:szCs w:val="16"/>
                       </w:rPr>
-                      <w:t>20</w:t>
+                      <w:t>21</w:t>
                     </w:r>
                     <w:r>
                       <w:rPr>
@@ -18301,7 +17988,7 @@
     <w:r>
       <w:rPr>
         <w:noProof/>
-        <w:lang w:eastAsia="de-CH"/>
+        <w:lang w:val="en-US"/>
       </w:rPr>
       <w:drawing>
         <wp:anchor distT="0" distB="0" distL="114300" distR="114300" simplePos="0" relativeHeight="251657216" behindDoc="0" locked="1" layoutInCell="1" allowOverlap="1">
@@ -18380,7 +18067,7 @@
     <w:r>
       <w:rPr>
         <w:noProof/>
-        <w:lang w:eastAsia="de-CH"/>
+        <w:lang w:val="en-US"/>
       </w:rPr>
       <w:drawing>
         <wp:anchor distT="0" distB="0" distL="114300" distR="114300" simplePos="0" relativeHeight="251659264" behindDoc="0" locked="1" layoutInCell="1" allowOverlap="1">
@@ -18448,7 +18135,7 @@
     <w:r>
       <w:rPr>
         <w:noProof/>
-        <w:lang w:eastAsia="de-CH"/>
+        <w:lang w:val="en-US"/>
       </w:rPr>
       <w:drawing>
         <wp:anchor distT="0" distB="0" distL="114300" distR="114300" simplePos="0" relativeHeight="251656192" behindDoc="0" locked="1" layoutInCell="1" allowOverlap="1">
@@ -18944,6 +18631,119 @@
     </w:lvl>
   </w:abstractNum>
   <w:abstractNum w:abstractNumId="12">
+    <w:nsid w:val="0F6666B6"/>
+    <w:multiLevelType w:val="hybridMultilevel"/>
+    <w:tmpl w:val="78106848"/>
+    <w:lvl w:ilvl="0" w:tplc="0F545460">
+      <w:start w:val="10"/>
+      <w:numFmt w:val="bullet"/>
+      <w:lvlText w:val="-"/>
+      <w:lvlJc w:val="left"/>
+      <w:pPr>
+        <w:ind w:left="720" w:hanging="360"/>
+      </w:pPr>
+      <w:rPr>
+        <w:rFonts w:ascii="Lucida Sans" w:eastAsia="Lucida Sans" w:hAnsi="Lucida Sans" w:cs="Times New Roman" w:hint="default"/>
+      </w:rPr>
+    </w:lvl>
+    <w:lvl w:ilvl="1" w:tplc="04090003" w:tentative="1">
+      <w:start w:val="1"/>
+      <w:numFmt w:val="bullet"/>
+      <w:lvlText w:val="o"/>
+      <w:lvlJc w:val="left"/>
+      <w:pPr>
+        <w:ind w:left="1440" w:hanging="360"/>
+      </w:pPr>
+      <w:rPr>
+        <w:rFonts w:ascii="Courier New" w:hAnsi="Courier New" w:cs="Courier New" w:hint="default"/>
+      </w:rPr>
+    </w:lvl>
+    <w:lvl w:ilvl="2" w:tplc="04090005" w:tentative="1">
+      <w:start w:val="1"/>
+      <w:numFmt w:val="bullet"/>
+      <w:lvlText w:val=""/>
+      <w:lvlJc w:val="left"/>
+      <w:pPr>
+        <w:ind w:left="2160" w:hanging="360"/>
+      </w:pPr>
+      <w:rPr>
+        <w:rFonts w:ascii="Wingdings" w:hAnsi="Wingdings" w:hint="default"/>
+      </w:rPr>
+    </w:lvl>
+    <w:lvl w:ilvl="3" w:tplc="04090001" w:tentative="1">
+      <w:start w:val="1"/>
+      <w:numFmt w:val="bullet"/>
+      <w:lvlText w:val=""/>
+      <w:lvlJc w:val="left"/>
+      <w:pPr>
+        <w:ind w:left="2880" w:hanging="360"/>
+      </w:pPr>
+      <w:rPr>
+        <w:rFonts w:ascii="Symbol" w:hAnsi="Symbol" w:hint="default"/>
+      </w:rPr>
+    </w:lvl>
+    <w:lvl w:ilvl="4" w:tplc="04090003" w:tentative="1">
+      <w:start w:val="1"/>
+      <w:numFmt w:val="bullet"/>
+      <w:lvlText w:val="o"/>
+      <w:lvlJc w:val="left"/>
+      <w:pPr>
+        <w:ind w:left="3600" w:hanging="360"/>
+      </w:pPr>
+      <w:rPr>
+        <w:rFonts w:ascii="Courier New" w:hAnsi="Courier New" w:cs="Courier New" w:hint="default"/>
+      </w:rPr>
+    </w:lvl>
+    <w:lvl w:ilvl="5" w:tplc="04090005" w:tentative="1">
+      <w:start w:val="1"/>
+      <w:numFmt w:val="bullet"/>
+      <w:lvlText w:val=""/>
+      <w:lvlJc w:val="left"/>
+      <w:pPr>
+        <w:ind w:left="4320" w:hanging="360"/>
+      </w:pPr>
+      <w:rPr>
+        <w:rFonts w:ascii="Wingdings" w:hAnsi="Wingdings" w:hint="default"/>
+      </w:rPr>
+    </w:lvl>
+    <w:lvl w:ilvl="6" w:tplc="04090001" w:tentative="1">
+      <w:start w:val="1"/>
+      <w:numFmt w:val="bullet"/>
+      <w:lvlText w:val=""/>
+      <w:lvlJc w:val="left"/>
+      <w:pPr>
+        <w:ind w:left="5040" w:hanging="360"/>
+      </w:pPr>
+      <w:rPr>
+        <w:rFonts w:ascii="Symbol" w:hAnsi="Symbol" w:hint="default"/>
+      </w:rPr>
+    </w:lvl>
+    <w:lvl w:ilvl="7" w:tplc="04090003" w:tentative="1">
+      <w:start w:val="1"/>
+      <w:numFmt w:val="bullet"/>
+      <w:lvlText w:val="o"/>
+      <w:lvlJc w:val="left"/>
+      <w:pPr>
+        <w:ind w:left="5760" w:hanging="360"/>
+      </w:pPr>
+      <w:rPr>
+        <w:rFonts w:ascii="Courier New" w:hAnsi="Courier New" w:cs="Courier New" w:hint="default"/>
+      </w:rPr>
+    </w:lvl>
+    <w:lvl w:ilvl="8" w:tplc="04090005" w:tentative="1">
+      <w:start w:val="1"/>
+      <w:numFmt w:val="bullet"/>
+      <w:lvlText w:val=""/>
+      <w:lvlJc w:val="left"/>
+      <w:pPr>
+        <w:ind w:left="6480" w:hanging="360"/>
+      </w:pPr>
+      <w:rPr>
+        <w:rFonts w:ascii="Wingdings" w:hAnsi="Wingdings" w:hint="default"/>
+      </w:rPr>
+    </w:lvl>
+  </w:abstractNum>
+  <w:abstractNum w:abstractNumId="13">
     <w:nsid w:val="12D40AD2"/>
     <w:multiLevelType w:val="multilevel"/>
     <w:tmpl w:val="E73218A8"/>
@@ -19064,7 +18864,7 @@
       </w:pPr>
     </w:lvl>
   </w:abstractNum>
-  <w:abstractNum w:abstractNumId="13">
+  <w:abstractNum w:abstractNumId="14">
     <w:nsid w:val="152F513A"/>
     <w:multiLevelType w:val="multilevel"/>
     <w:tmpl w:val="E6FA8320"/>
@@ -19201,7 +19001,7 @@
       </w:rPr>
     </w:lvl>
   </w:abstractNum>
-  <w:abstractNum w:abstractNumId="14">
+  <w:abstractNum w:abstractNumId="15">
     <w:nsid w:val="17140761"/>
     <w:multiLevelType w:val="hybridMultilevel"/>
     <w:tmpl w:val="3C724C18"/>
@@ -19314,7 +19114,7 @@
       </w:rPr>
     </w:lvl>
   </w:abstractNum>
-  <w:abstractNum w:abstractNumId="15">
+  <w:abstractNum w:abstractNumId="16">
     <w:nsid w:val="188E2BED"/>
     <w:multiLevelType w:val="hybridMultilevel"/>
     <w:tmpl w:val="53241D16"/>
@@ -19435,7 +19235,7 @@
       </w:pPr>
     </w:lvl>
   </w:abstractNum>
-  <w:abstractNum w:abstractNumId="16">
+  <w:abstractNum w:abstractNumId="17">
     <w:nsid w:val="199F1A53"/>
     <w:multiLevelType w:val="multilevel"/>
     <w:tmpl w:val="76003A9A"/>
@@ -19556,7 +19356,7 @@
       </w:pPr>
     </w:lvl>
   </w:abstractNum>
-  <w:abstractNum w:abstractNumId="17">
+  <w:abstractNum w:abstractNumId="18">
     <w:nsid w:val="1DB1457B"/>
     <w:multiLevelType w:val="multilevel"/>
     <w:tmpl w:val="0807001D"/>
@@ -19669,7 +19469,7 @@
       </w:pPr>
     </w:lvl>
   </w:abstractNum>
-  <w:abstractNum w:abstractNumId="18">
+  <w:abstractNum w:abstractNumId="19">
     <w:nsid w:val="1DD52398"/>
     <w:multiLevelType w:val="multilevel"/>
     <w:tmpl w:val="0807001D"/>
@@ -19782,7 +19582,7 @@
       </w:pPr>
     </w:lvl>
   </w:abstractNum>
-  <w:abstractNum w:abstractNumId="19">
+  <w:abstractNum w:abstractNumId="20">
     <w:nsid w:val="26747815"/>
     <w:multiLevelType w:val="multilevel"/>
     <w:tmpl w:val="0807001D"/>
@@ -19895,7 +19695,7 @@
       </w:pPr>
     </w:lvl>
   </w:abstractNum>
-  <w:abstractNum w:abstractNumId="20">
+  <w:abstractNum w:abstractNumId="21">
     <w:nsid w:val="27A80646"/>
     <w:multiLevelType w:val="multilevel"/>
     <w:tmpl w:val="81DC5478"/>
@@ -20034,7 +19834,7 @@
       </w:rPr>
     </w:lvl>
   </w:abstractNum>
-  <w:abstractNum w:abstractNumId="21">
+  <w:abstractNum w:abstractNumId="22">
     <w:nsid w:val="2BC4497B"/>
     <w:multiLevelType w:val="hybridMultilevel"/>
     <w:tmpl w:val="FF506B98"/>
@@ -20123,7 +19923,7 @@
       </w:pPr>
     </w:lvl>
   </w:abstractNum>
-  <w:abstractNum w:abstractNumId="22">
+  <w:abstractNum w:abstractNumId="23">
     <w:nsid w:val="2BF87341"/>
     <w:multiLevelType w:val="multilevel"/>
     <w:tmpl w:val="83F0EDE8"/>
@@ -20263,7 +20063,7 @@
       </w:rPr>
     </w:lvl>
   </w:abstractNum>
-  <w:abstractNum w:abstractNumId="23">
+  <w:abstractNum w:abstractNumId="24">
     <w:nsid w:val="39135B2B"/>
     <w:multiLevelType w:val="multilevel"/>
     <w:tmpl w:val="0807001D"/>
@@ -20376,7 +20176,7 @@
       </w:pPr>
     </w:lvl>
   </w:abstractNum>
-  <w:abstractNum w:abstractNumId="24">
+  <w:abstractNum w:abstractNumId="25">
     <w:nsid w:val="3B253E5C"/>
     <w:multiLevelType w:val="hybridMultilevel"/>
     <w:tmpl w:val="521ED228"/>
@@ -20489,7 +20289,7 @@
       </w:rPr>
     </w:lvl>
   </w:abstractNum>
-  <w:abstractNum w:abstractNumId="25">
+  <w:abstractNum w:abstractNumId="26">
     <w:nsid w:val="3C3F7338"/>
     <w:multiLevelType w:val="multilevel"/>
     <w:tmpl w:val="7682CBCE"/>
@@ -20626,7 +20426,7 @@
       </w:rPr>
     </w:lvl>
   </w:abstractNum>
-  <w:abstractNum w:abstractNumId="26">
+  <w:abstractNum w:abstractNumId="27">
     <w:nsid w:val="3F363305"/>
     <w:multiLevelType w:val="multilevel"/>
     <w:tmpl w:val="727C6224"/>
@@ -20763,7 +20563,7 @@
       </w:rPr>
     </w:lvl>
   </w:abstractNum>
-  <w:abstractNum w:abstractNumId="27">
+  <w:abstractNum w:abstractNumId="28">
     <w:nsid w:val="40780DDA"/>
     <w:multiLevelType w:val="multilevel"/>
     <w:tmpl w:val="129061F0"/>
@@ -20900,7 +20700,7 @@
       </w:rPr>
     </w:lvl>
   </w:abstractNum>
-  <w:abstractNum w:abstractNumId="28">
+  <w:abstractNum w:abstractNumId="29">
     <w:nsid w:val="497C53A1"/>
     <w:multiLevelType w:val="multilevel"/>
     <w:tmpl w:val="B23E78CC"/>
@@ -21021,7 +20821,7 @@
       </w:pPr>
     </w:lvl>
   </w:abstractNum>
-  <w:abstractNum w:abstractNumId="29">
+  <w:abstractNum w:abstractNumId="30">
     <w:nsid w:val="4BDA1F90"/>
     <w:multiLevelType w:val="multilevel"/>
     <w:tmpl w:val="0807001D"/>
@@ -21134,7 +20934,7 @@
       </w:pPr>
     </w:lvl>
   </w:abstractNum>
-  <w:abstractNum w:abstractNumId="30">
+  <w:abstractNum w:abstractNumId="31">
     <w:nsid w:val="5261200D"/>
     <w:multiLevelType w:val="hybridMultilevel"/>
     <w:tmpl w:val="528C13E2"/>
@@ -21223,7 +21023,120 @@
       </w:pPr>
     </w:lvl>
   </w:abstractNum>
-  <w:abstractNum w:abstractNumId="31">
+  <w:abstractNum w:abstractNumId="32">
+    <w:nsid w:val="5EDB4687"/>
+    <w:multiLevelType w:val="hybridMultilevel"/>
+    <w:tmpl w:val="83C0DBE4"/>
+    <w:lvl w:ilvl="0" w:tplc="04090001">
+      <w:start w:val="1"/>
+      <w:numFmt w:val="bullet"/>
+      <w:lvlText w:val=""/>
+      <w:lvlJc w:val="left"/>
+      <w:pPr>
+        <w:ind w:left="720" w:hanging="360"/>
+      </w:pPr>
+      <w:rPr>
+        <w:rFonts w:ascii="Symbol" w:hAnsi="Symbol" w:hint="default"/>
+      </w:rPr>
+    </w:lvl>
+    <w:lvl w:ilvl="1" w:tplc="04090003" w:tentative="1">
+      <w:start w:val="1"/>
+      <w:numFmt w:val="bullet"/>
+      <w:lvlText w:val="o"/>
+      <w:lvlJc w:val="left"/>
+      <w:pPr>
+        <w:ind w:left="1440" w:hanging="360"/>
+      </w:pPr>
+      <w:rPr>
+        <w:rFonts w:ascii="Courier New" w:hAnsi="Courier New" w:cs="Courier New" w:hint="default"/>
+      </w:rPr>
+    </w:lvl>
+    <w:lvl w:ilvl="2" w:tplc="04090005" w:tentative="1">
+      <w:start w:val="1"/>
+      <w:numFmt w:val="bullet"/>
+      <w:lvlText w:val=""/>
+      <w:lvlJc w:val="left"/>
+      <w:pPr>
+        <w:ind w:left="2160" w:hanging="360"/>
+      </w:pPr>
+      <w:rPr>
+        <w:rFonts w:ascii="Wingdings" w:hAnsi="Wingdings" w:hint="default"/>
+      </w:rPr>
+    </w:lvl>
+    <w:lvl w:ilvl="3" w:tplc="04090001" w:tentative="1">
+      <w:start w:val="1"/>
+      <w:numFmt w:val="bullet"/>
+      <w:lvlText w:val=""/>
+      <w:lvlJc w:val="left"/>
+      <w:pPr>
+        <w:ind w:left="2880" w:hanging="360"/>
+      </w:pPr>
+      <w:rPr>
+        <w:rFonts w:ascii="Symbol" w:hAnsi="Symbol" w:hint="default"/>
+      </w:rPr>
+    </w:lvl>
+    <w:lvl w:ilvl="4" w:tplc="04090003" w:tentative="1">
+      <w:start w:val="1"/>
+      <w:numFmt w:val="bullet"/>
+      <w:lvlText w:val="o"/>
+      <w:lvlJc w:val="left"/>
+      <w:pPr>
+        <w:ind w:left="3600" w:hanging="360"/>
+      </w:pPr>
+      <w:rPr>
+        <w:rFonts w:ascii="Courier New" w:hAnsi="Courier New" w:cs="Courier New" w:hint="default"/>
+      </w:rPr>
+    </w:lvl>
+    <w:lvl w:ilvl="5" w:tplc="04090005" w:tentative="1">
+      <w:start w:val="1"/>
+      <w:numFmt w:val="bullet"/>
+      <w:lvlText w:val=""/>
+      <w:lvlJc w:val="left"/>
+      <w:pPr>
+        <w:ind w:left="4320" w:hanging="360"/>
+      </w:pPr>
+      <w:rPr>
+        <w:rFonts w:ascii="Wingdings" w:hAnsi="Wingdings" w:hint="default"/>
+      </w:rPr>
+    </w:lvl>
+    <w:lvl w:ilvl="6" w:tplc="04090001" w:tentative="1">
+      <w:start w:val="1"/>
+      <w:numFmt w:val="bullet"/>
+      <w:lvlText w:val=""/>
+      <w:lvlJc w:val="left"/>
+      <w:pPr>
+        <w:ind w:left="5040" w:hanging="360"/>
+      </w:pPr>
+      <w:rPr>
+        <w:rFonts w:ascii="Symbol" w:hAnsi="Symbol" w:hint="default"/>
+      </w:rPr>
+    </w:lvl>
+    <w:lvl w:ilvl="7" w:tplc="04090003" w:tentative="1">
+      <w:start w:val="1"/>
+      <w:numFmt w:val="bullet"/>
+      <w:lvlText w:val="o"/>
+      <w:lvlJc w:val="left"/>
+      <w:pPr>
+        <w:ind w:left="5760" w:hanging="360"/>
+      </w:pPr>
+      <w:rPr>
+        <w:rFonts w:ascii="Courier New" w:hAnsi="Courier New" w:cs="Courier New" w:hint="default"/>
+      </w:rPr>
+    </w:lvl>
+    <w:lvl w:ilvl="8" w:tplc="04090005" w:tentative="1">
+      <w:start w:val="1"/>
+      <w:numFmt w:val="bullet"/>
+      <w:lvlText w:val=""/>
+      <w:lvlJc w:val="left"/>
+      <w:pPr>
+        <w:ind w:left="6480" w:hanging="360"/>
+      </w:pPr>
+      <w:rPr>
+        <w:rFonts w:ascii="Wingdings" w:hAnsi="Wingdings" w:hint="default"/>
+      </w:rPr>
+    </w:lvl>
+  </w:abstractNum>
+  <w:abstractNum w:abstractNumId="33">
     <w:nsid w:val="617E5CEA"/>
     <w:multiLevelType w:val="multilevel"/>
     <w:tmpl w:val="C4928BA0"/>
@@ -21363,7 +21276,7 @@
       </w:rPr>
     </w:lvl>
   </w:abstractNum>
-  <w:abstractNum w:abstractNumId="32">
+  <w:abstractNum w:abstractNumId="34">
     <w:nsid w:val="63FE647F"/>
     <w:multiLevelType w:val="multilevel"/>
     <w:tmpl w:val="B8F2C990"/>
@@ -21484,7 +21397,7 @@
       </w:pPr>
     </w:lvl>
   </w:abstractNum>
-  <w:abstractNum w:abstractNumId="33">
+  <w:abstractNum w:abstractNumId="35">
     <w:nsid w:val="68282258"/>
     <w:multiLevelType w:val="multilevel"/>
     <w:tmpl w:val="0807001F"/>
@@ -21597,7 +21510,120 @@
       </w:pPr>
     </w:lvl>
   </w:abstractNum>
-  <w:abstractNum w:abstractNumId="34">
+  <w:abstractNum w:abstractNumId="36">
+    <w:nsid w:val="69B20F87"/>
+    <w:multiLevelType w:val="hybridMultilevel"/>
+    <w:tmpl w:val="D1DA2D12"/>
+    <w:lvl w:ilvl="0" w:tplc="0F545460">
+      <w:start w:val="10"/>
+      <w:numFmt w:val="bullet"/>
+      <w:lvlText w:val="-"/>
+      <w:lvlJc w:val="left"/>
+      <w:pPr>
+        <w:ind w:left="720" w:hanging="360"/>
+      </w:pPr>
+      <w:rPr>
+        <w:rFonts w:ascii="Lucida Sans" w:eastAsia="Lucida Sans" w:hAnsi="Lucida Sans" w:cs="Times New Roman" w:hint="default"/>
+      </w:rPr>
+    </w:lvl>
+    <w:lvl w:ilvl="1" w:tplc="04090003" w:tentative="1">
+      <w:start w:val="1"/>
+      <w:numFmt w:val="bullet"/>
+      <w:lvlText w:val="o"/>
+      <w:lvlJc w:val="left"/>
+      <w:pPr>
+        <w:ind w:left="1440" w:hanging="360"/>
+      </w:pPr>
+      <w:rPr>
+        <w:rFonts w:ascii="Courier New" w:hAnsi="Courier New" w:cs="Courier New" w:hint="default"/>
+      </w:rPr>
+    </w:lvl>
+    <w:lvl w:ilvl="2" w:tplc="04090005" w:tentative="1">
+      <w:start w:val="1"/>
+      <w:numFmt w:val="bullet"/>
+      <w:lvlText w:val=""/>
+      <w:lvlJc w:val="left"/>
+      <w:pPr>
+        <w:ind w:left="2160" w:hanging="360"/>
+      </w:pPr>
+      <w:rPr>
+        <w:rFonts w:ascii="Wingdings" w:hAnsi="Wingdings" w:hint="default"/>
+      </w:rPr>
+    </w:lvl>
+    <w:lvl w:ilvl="3" w:tplc="04090001" w:tentative="1">
+      <w:start w:val="1"/>
+      <w:numFmt w:val="bullet"/>
+      <w:lvlText w:val=""/>
+      <w:lvlJc w:val="left"/>
+      <w:pPr>
+        <w:ind w:left="2880" w:hanging="360"/>
+      </w:pPr>
+      <w:rPr>
+        <w:rFonts w:ascii="Symbol" w:hAnsi="Symbol" w:hint="default"/>
+      </w:rPr>
+    </w:lvl>
+    <w:lvl w:ilvl="4" w:tplc="04090003" w:tentative="1">
+      <w:start w:val="1"/>
+      <w:numFmt w:val="bullet"/>
+      <w:lvlText w:val="o"/>
+      <w:lvlJc w:val="left"/>
+      <w:pPr>
+        <w:ind w:left="3600" w:hanging="360"/>
+      </w:pPr>
+      <w:rPr>
+        <w:rFonts w:ascii="Courier New" w:hAnsi="Courier New" w:cs="Courier New" w:hint="default"/>
+      </w:rPr>
+    </w:lvl>
+    <w:lvl w:ilvl="5" w:tplc="04090005" w:tentative="1">
+      <w:start w:val="1"/>
+      <w:numFmt w:val="bullet"/>
+      <w:lvlText w:val=""/>
+      <w:lvlJc w:val="left"/>
+      <w:pPr>
+        <w:ind w:left="4320" w:hanging="360"/>
+      </w:pPr>
+      <w:rPr>
+        <w:rFonts w:ascii="Wingdings" w:hAnsi="Wingdings" w:hint="default"/>
+      </w:rPr>
+    </w:lvl>
+    <w:lvl w:ilvl="6" w:tplc="04090001" w:tentative="1">
+      <w:start w:val="1"/>
+      <w:numFmt w:val="bullet"/>
+      <w:lvlText w:val=""/>
+      <w:lvlJc w:val="left"/>
+      <w:pPr>
+        <w:ind w:left="5040" w:hanging="360"/>
+      </w:pPr>
+      <w:rPr>
+        <w:rFonts w:ascii="Symbol" w:hAnsi="Symbol" w:hint="default"/>
+      </w:rPr>
+    </w:lvl>
+    <w:lvl w:ilvl="7" w:tplc="04090003" w:tentative="1">
+      <w:start w:val="1"/>
+      <w:numFmt w:val="bullet"/>
+      <w:lvlText w:val="o"/>
+      <w:lvlJc w:val="left"/>
+      <w:pPr>
+        <w:ind w:left="5760" w:hanging="360"/>
+      </w:pPr>
+      <w:rPr>
+        <w:rFonts w:ascii="Courier New" w:hAnsi="Courier New" w:cs="Courier New" w:hint="default"/>
+      </w:rPr>
+    </w:lvl>
+    <w:lvl w:ilvl="8" w:tplc="04090005" w:tentative="1">
+      <w:start w:val="1"/>
+      <w:numFmt w:val="bullet"/>
+      <w:lvlText w:val=""/>
+      <w:lvlJc w:val="left"/>
+      <w:pPr>
+        <w:ind w:left="6480" w:hanging="360"/>
+      </w:pPr>
+      <w:rPr>
+        <w:rFonts w:ascii="Wingdings" w:hAnsi="Wingdings" w:hint="default"/>
+      </w:rPr>
+    </w:lvl>
+  </w:abstractNum>
+  <w:abstractNum w:abstractNumId="37">
     <w:nsid w:val="76C6590B"/>
     <w:multiLevelType w:val="hybridMultilevel"/>
     <w:tmpl w:val="8C066C7E"/>
@@ -21710,7 +21736,7 @@
       </w:rPr>
     </w:lvl>
   </w:abstractNum>
-  <w:abstractNum w:abstractNumId="35">
+  <w:abstractNum w:abstractNumId="38">
     <w:nsid w:val="780D51ED"/>
     <w:multiLevelType w:val="hybridMultilevel"/>
     <w:tmpl w:val="8898BE72"/>
@@ -21823,7 +21849,7 @@
       </w:rPr>
     </w:lvl>
   </w:abstractNum>
-  <w:abstractNum w:abstractNumId="36">
+  <w:abstractNum w:abstractNumId="39">
     <w:nsid w:val="7BA82AF0"/>
     <w:multiLevelType w:val="multilevel"/>
     <w:tmpl w:val="0807001D"/>
@@ -21936,7 +21962,7 @@
       </w:pPr>
     </w:lvl>
   </w:abstractNum>
-  <w:abstractNum w:abstractNumId="37">
+  <w:abstractNum w:abstractNumId="40">
     <w:nsid w:val="7FBD4339"/>
     <w:multiLevelType w:val="multilevel"/>
     <w:tmpl w:val="0807001D"/>
@@ -22080,88 +22106,97 @@
     <w:abstractNumId w:val="0"/>
   </w:num>
   <w:num w:numId="11">
-    <w:abstractNumId w:val="15"/>
+    <w:abstractNumId w:val="16"/>
   </w:num>
   <w:num w:numId="12">
-    <w:abstractNumId w:val="28"/>
+    <w:abstractNumId w:val="29"/>
   </w:num>
   <w:num w:numId="13">
-    <w:abstractNumId w:val="12"/>
+    <w:abstractNumId w:val="13"/>
   </w:num>
   <w:num w:numId="14">
+    <w:abstractNumId w:val="21"/>
+  </w:num>
+  <w:num w:numId="15">
     <w:abstractNumId w:val="20"/>
   </w:num>
-  <w:num w:numId="15">
-    <w:abstractNumId w:val="19"/>
-  </w:num>
   <w:num w:numId="16">
-    <w:abstractNumId w:val="16"/>
+    <w:abstractNumId w:val="17"/>
   </w:num>
   <w:num w:numId="17">
     <w:abstractNumId w:val="11"/>
   </w:num>
   <w:num w:numId="18">
-    <w:abstractNumId w:val="32"/>
+    <w:abstractNumId w:val="34"/>
   </w:num>
   <w:num w:numId="19">
+    <w:abstractNumId w:val="24"/>
+  </w:num>
+  <w:num w:numId="20">
+    <w:abstractNumId w:val="35"/>
+  </w:num>
+  <w:num w:numId="21">
+    <w:abstractNumId w:val="40"/>
+  </w:num>
+  <w:num w:numId="22">
+    <w:abstractNumId w:val="18"/>
+  </w:num>
+  <w:num w:numId="23">
+    <w:abstractNumId w:val="30"/>
+  </w:num>
+  <w:num w:numId="24">
+    <w:abstractNumId w:val="28"/>
+  </w:num>
+  <w:num w:numId="25">
+    <w:abstractNumId w:val="19"/>
+  </w:num>
+  <w:num w:numId="26">
+    <w:abstractNumId w:val="26"/>
+  </w:num>
+  <w:num w:numId="27">
     <w:abstractNumId w:val="23"/>
   </w:num>
-  <w:num w:numId="20">
+  <w:num w:numId="28">
     <w:abstractNumId w:val="33"/>
   </w:num>
-  <w:num w:numId="21">
-    <w:abstractNumId w:val="37"/>
-  </w:num>
-  <w:num w:numId="22">
-    <w:abstractNumId w:val="17"/>
-  </w:num>
-  <w:num w:numId="23">
-    <w:abstractNumId w:val="29"/>
-  </w:num>
-  <w:num w:numId="24">
+  <w:num w:numId="29">
     <w:abstractNumId w:val="27"/>
   </w:num>
-  <w:num w:numId="25">
-    <w:abstractNumId w:val="18"/>
-  </w:num>
-  <w:num w:numId="26">
-    <w:abstractNumId w:val="25"/>
-  </w:num>
-  <w:num w:numId="27">
-    <w:abstractNumId w:val="22"/>
-  </w:num>
-  <w:num w:numId="28">
-    <w:abstractNumId w:val="31"/>
-  </w:num>
-  <w:num w:numId="29">
-    <w:abstractNumId w:val="26"/>
-  </w:num>
   <w:num w:numId="30">
-    <w:abstractNumId w:val="13"/>
+    <w:abstractNumId w:val="14"/>
   </w:num>
   <w:num w:numId="31">
-    <w:abstractNumId w:val="36"/>
+    <w:abstractNumId w:val="39"/>
   </w:num>
   <w:num w:numId="32">
-    <w:abstractNumId w:val="24"/>
+    <w:abstractNumId w:val="25"/>
   </w:num>
   <w:num w:numId="33">
     <w:abstractNumId w:val="10"/>
   </w:num>
   <w:num w:numId="34">
-    <w:abstractNumId w:val="21"/>
+    <w:abstractNumId w:val="22"/>
   </w:num>
   <w:num w:numId="35">
-    <w:abstractNumId w:val="34"/>
+    <w:abstractNumId w:val="37"/>
   </w:num>
   <w:num w:numId="36">
-    <w:abstractNumId w:val="14"/>
+    <w:abstractNumId w:val="15"/>
   </w:num>
   <w:num w:numId="37">
-    <w:abstractNumId w:val="30"/>
+    <w:abstractNumId w:val="31"/>
   </w:num>
   <w:num w:numId="38">
-    <w:abstractNumId w:val="35"/>
+    <w:abstractNumId w:val="38"/>
+  </w:num>
+  <w:num w:numId="39">
+    <w:abstractNumId w:val="32"/>
+  </w:num>
+  <w:num w:numId="40">
+    <w:abstractNumId w:val="36"/>
+  </w:num>
+  <w:num w:numId="41">
+    <w:abstractNumId w:val="12"/>
   </w:num>
 </w:numbering>
 </file>
@@ -22830,8 +22865,11 @@
       <w:sz w:val="19"/>
     </w:rPr>
     <w:tblPr>
+      <w:tblInd w:w="0" w:type="dxa"/>
       <w:tblCellMar>
+        <w:top w:w="0" w:type="dxa"/>
         <w:left w:w="0" w:type="dxa"/>
+        <w:bottom w:w="0" w:type="dxa"/>
         <w:right w:w="0" w:type="dxa"/>
       </w:tblCellMar>
     </w:tblPr>
@@ -23280,6 +23318,7 @@
     <w:tblPr>
       <w:tblStyleRowBandSize w:val="1"/>
       <w:tblStyleColBandSize w:val="1"/>
+      <w:tblInd w:w="0" w:type="dxa"/>
       <w:tblBorders>
         <w:top w:val="single" w:sz="4" w:space="0" w:color="BDD6EE"/>
         <w:left w:val="single" w:sz="4" w:space="0" w:color="BDD6EE"/>
@@ -23288,6 +23327,12 @@
         <w:insideH w:val="single" w:sz="4" w:space="0" w:color="BDD6EE"/>
         <w:insideV w:val="single" w:sz="4" w:space="0" w:color="BDD6EE"/>
       </w:tblBorders>
+      <w:tblCellMar>
+        <w:top w:w="0" w:type="dxa"/>
+        <w:left w:w="108" w:type="dxa"/>
+        <w:bottom w:w="0" w:type="dxa"/>
+        <w:right w:w="108" w:type="dxa"/>
+      </w:tblCellMar>
     </w:tblPr>
     <w:tblStylePr w:type="firstRow">
       <w:rPr>
@@ -23364,7 +23409,7 @@
             </a:pPr>
             <a:r>
               <a:rPr lang="de-CH"/>
-              <a:t>Chronium</a:t>
+              <a:t>Chromium</a:t>
             </a:r>
           </a:p>
         </c:rich>
@@ -23395,7 +23440,7 @@
               <a:cs typeface="+mn-cs"/>
             </a:defRPr>
           </a:pPr>
-          <a:endParaRPr lang="de-DE"/>
+          <a:endParaRPr lang="en-US"/>
         </a:p>
       </c:txPr>
     </c:title>
@@ -23508,11 +23553,11 @@
           <c:showPercent val="0"/>
           <c:showBubbleSize val="0"/>
         </c:dLbls>
-        <c:axId val="-1648006144"/>
-        <c:axId val="-1648000704"/>
+        <c:axId val="-1304289808"/>
+        <c:axId val="-1304288720"/>
       </c:radarChart>
       <c:catAx>
-        <c:axId val="-1648006144"/>
+        <c:axId val="-1304289808"/>
         <c:scaling>
           <c:orientation val="minMax"/>
         </c:scaling>
@@ -23552,10 +23597,10 @@
                 <a:cs typeface="+mn-cs"/>
               </a:defRPr>
             </a:pPr>
-            <a:endParaRPr lang="de-DE"/>
+            <a:endParaRPr lang="en-US"/>
           </a:p>
         </c:txPr>
-        <c:crossAx val="-1648000704"/>
+        <c:crossAx val="-1304288720"/>
         <c:crosses val="autoZero"/>
         <c:auto val="1"/>
         <c:lblAlgn val="ctr"/>
@@ -23563,7 +23608,7 @@
         <c:noMultiLvlLbl val="0"/>
       </c:catAx>
       <c:valAx>
-        <c:axId val="-1648000704"/>
+        <c:axId val="-1304288720"/>
         <c:scaling>
           <c:orientation val="minMax"/>
         </c:scaling>
@@ -23587,7 +23632,7 @@
         <c:majorTickMark val="none"/>
         <c:minorTickMark val="none"/>
         <c:tickLblPos val="nextTo"/>
-        <c:crossAx val="-1648006144"/>
+        <c:crossAx val="-1304289808"/>
         <c:crosses val="autoZero"/>
         <c:crossBetween val="between"/>
       </c:valAx>
@@ -23638,7 +23683,7 @@
       <a:pPr>
         <a:defRPr/>
       </a:pPr>
-      <a:endParaRPr lang="de-DE"/>
+      <a:endParaRPr lang="en-US"/>
     </a:p>
   </c:txPr>
   <c:externalData r:id="rId3">
@@ -23713,7 +23758,7 @@
               <a:cs typeface="+mn-cs"/>
             </a:defRPr>
           </a:pPr>
-          <a:endParaRPr lang="de-DE"/>
+          <a:endParaRPr lang="en-US"/>
         </a:p>
       </c:txPr>
     </c:title>
@@ -23826,11 +23871,11 @@
           <c:showPercent val="0"/>
           <c:showBubbleSize val="0"/>
         </c:dLbls>
-        <c:axId val="-1648008864"/>
-        <c:axId val="-1648001248"/>
+        <c:axId val="-1304288176"/>
+        <c:axId val="-1304290896"/>
       </c:radarChart>
       <c:catAx>
-        <c:axId val="-1648008864"/>
+        <c:axId val="-1304288176"/>
         <c:scaling>
           <c:orientation val="minMax"/>
         </c:scaling>
@@ -23870,10 +23915,10 @@
                 <a:cs typeface="+mn-cs"/>
               </a:defRPr>
             </a:pPr>
-            <a:endParaRPr lang="de-DE"/>
+            <a:endParaRPr lang="en-US"/>
           </a:p>
         </c:txPr>
-        <c:crossAx val="-1648001248"/>
+        <c:crossAx val="-1304290896"/>
         <c:crosses val="autoZero"/>
         <c:auto val="1"/>
         <c:lblAlgn val="ctr"/>
@@ -23881,7 +23926,7 @@
         <c:noMultiLvlLbl val="0"/>
       </c:catAx>
       <c:valAx>
-        <c:axId val="-1648001248"/>
+        <c:axId val="-1304290896"/>
         <c:scaling>
           <c:orientation val="minMax"/>
         </c:scaling>
@@ -23905,7 +23950,7 @@
         <c:majorTickMark val="none"/>
         <c:minorTickMark val="none"/>
         <c:tickLblPos val="nextTo"/>
-        <c:crossAx val="-1648008864"/>
+        <c:crossAx val="-1304288176"/>
         <c:crosses val="autoZero"/>
         <c:crossBetween val="between"/>
       </c:valAx>
@@ -23956,7 +24001,7 @@
       <a:pPr>
         <a:defRPr/>
       </a:pPr>
-      <a:endParaRPr lang="de-DE"/>
+      <a:endParaRPr lang="en-US"/>
     </a:p>
   </c:txPr>
   <c:externalData r:id="rId3">
@@ -24031,7 +24076,7 @@
               <a:cs typeface="+mn-cs"/>
             </a:defRPr>
           </a:pPr>
-          <a:endParaRPr lang="de-DE"/>
+          <a:endParaRPr lang="en-US"/>
         </a:p>
       </c:txPr>
     </c:title>
@@ -24144,11 +24189,11 @@
           <c:showPercent val="0"/>
           <c:showBubbleSize val="0"/>
         </c:dLbls>
-        <c:axId val="-1648002336"/>
-        <c:axId val="-1647998528"/>
+        <c:axId val="-1421430464"/>
+        <c:axId val="-1421429920"/>
       </c:radarChart>
       <c:catAx>
-        <c:axId val="-1648002336"/>
+        <c:axId val="-1421430464"/>
         <c:scaling>
           <c:orientation val="minMax"/>
         </c:scaling>
@@ -24188,10 +24233,10 @@
                 <a:cs typeface="+mn-cs"/>
               </a:defRPr>
             </a:pPr>
-            <a:endParaRPr lang="de-DE"/>
+            <a:endParaRPr lang="en-US"/>
           </a:p>
         </c:txPr>
-        <c:crossAx val="-1647998528"/>
+        <c:crossAx val="-1421429920"/>
         <c:crosses val="autoZero"/>
         <c:auto val="1"/>
         <c:lblAlgn val="ctr"/>
@@ -24199,7 +24244,7 @@
         <c:noMultiLvlLbl val="0"/>
       </c:catAx>
       <c:valAx>
-        <c:axId val="-1647998528"/>
+        <c:axId val="-1421429920"/>
         <c:scaling>
           <c:orientation val="minMax"/>
         </c:scaling>
@@ -24247,10 +24292,10 @@
                 <a:cs typeface="+mn-cs"/>
               </a:defRPr>
             </a:pPr>
-            <a:endParaRPr lang="de-DE"/>
+            <a:endParaRPr lang="en-US"/>
           </a:p>
         </c:txPr>
-        <c:crossAx val="-1648002336"/>
+        <c:crossAx val="-1421430464"/>
         <c:crosses val="autoZero"/>
         <c:crossBetween val="between"/>
       </c:valAx>
@@ -24301,7 +24346,7 @@
       <a:pPr>
         <a:defRPr/>
       </a:pPr>
-      <a:endParaRPr lang="de-DE"/>
+      <a:endParaRPr lang="en-US"/>
     </a:p>
   </c:txPr>
   <c:externalData r:id="rId3">
@@ -24376,7 +24421,7 @@
               <a:cs typeface="+mn-cs"/>
             </a:defRPr>
           </a:pPr>
-          <a:endParaRPr lang="de-DE"/>
+          <a:endParaRPr lang="en-US"/>
         </a:p>
       </c:txPr>
     </c:title>
@@ -24489,11 +24534,11 @@
           <c:showPercent val="0"/>
           <c:showBubbleSize val="0"/>
         </c:dLbls>
-        <c:axId val="-1648007776"/>
-        <c:axId val="-1648009952"/>
+        <c:axId val="-1421423936"/>
+        <c:axId val="-1421420672"/>
       </c:radarChart>
       <c:catAx>
-        <c:axId val="-1648007776"/>
+        <c:axId val="-1421423936"/>
         <c:scaling>
           <c:orientation val="minMax"/>
         </c:scaling>
@@ -24533,10 +24578,10 @@
                 <a:cs typeface="+mn-cs"/>
               </a:defRPr>
             </a:pPr>
-            <a:endParaRPr lang="de-DE"/>
+            <a:endParaRPr lang="en-US"/>
           </a:p>
         </c:txPr>
-        <c:crossAx val="-1648009952"/>
+        <c:crossAx val="-1421420672"/>
         <c:crosses val="autoZero"/>
         <c:auto val="1"/>
         <c:lblAlgn val="ctr"/>
@@ -24544,7 +24589,7 @@
         <c:noMultiLvlLbl val="0"/>
       </c:catAx>
       <c:valAx>
-        <c:axId val="-1648009952"/>
+        <c:axId val="-1421420672"/>
         <c:scaling>
           <c:orientation val="minMax"/>
         </c:scaling>
@@ -24568,7 +24613,7 @@
         <c:majorTickMark val="none"/>
         <c:minorTickMark val="none"/>
         <c:tickLblPos val="nextTo"/>
-        <c:crossAx val="-1648007776"/>
+        <c:crossAx val="-1421423936"/>
         <c:crosses val="autoZero"/>
         <c:crossBetween val="between"/>
       </c:valAx>
@@ -24619,7 +24664,7 @@
       <a:pPr>
         <a:defRPr/>
       </a:pPr>
-      <a:endParaRPr lang="de-DE"/>
+      <a:endParaRPr lang="en-US"/>
     </a:p>
   </c:txPr>
   <c:externalData r:id="rId3">
@@ -27211,4 +27256,16 @@
     </a:ext>
   </a:extLst>
 </a:theme>
+</file>
+
+<file path=customXml/item1.xml><?xml version="1.0" encoding="utf-8"?>
+<b:Sources xmlns:b="http://schemas.openxmlformats.org/officeDocument/2006/bibliography" xmlns="http://schemas.openxmlformats.org/officeDocument/2006/bibliography" SelectedStyle="\APASixthEditionOfficeOnline.xsl" StyleName="APA" Version="6"/>
+</file>
+
+<file path=customXml/itemProps1.xml><?xml version="1.0" encoding="utf-8"?>
+<ds:datastoreItem xmlns:ds="http://schemas.openxmlformats.org/officeDocument/2006/customXml" ds:itemID="{68D91582-19F9-4939-8C3C-EF87A98247DF}">
+  <ds:schemaRefs>
+    <ds:schemaRef ds:uri="http://schemas.openxmlformats.org/officeDocument/2006/bibliography"/>
+  </ds:schemaRefs>
+</ds:datastoreItem>
 </file>
</xml_diff>